<commit_message>
Updated class notes for Class #3, finished in-class activities
</commit_message>
<xml_diff>
--- a/Class Notes.docx
+++ b/Class Notes.docx
@@ -50,260 +50,6 @@
     </w:p>
     <w:p>
       <w:pPr>
-        <w:pStyle w:val="ListParagraph"/>
-        <w:numPr>
-          <w:ilvl w:val="0"/>
-          <w:numId w:val="11"/>
-        </w:numPr>
-        <w:shd w:val="clear" w:color="auto" w:fill="1E1E1E"/>
-        <w:spacing w:after="0" w:line="285" w:lineRule="atLeast"/>
-        <w:rPr>
-          <w:rFonts w:ascii="Consolas" w:eastAsia="Times New Roman" w:hAnsi="Consolas" w:cs="Times New Roman"/>
-          <w:color w:val="D4D4D4"/>
-          <w:sz w:val="21"/>
-          <w:szCs w:val="21"/>
-        </w:rPr>
-      </w:pPr>
-      <w:r>
-        <w:rPr>
-          <w:rFonts w:ascii="Consolas" w:eastAsia="Times New Roman" w:hAnsi="Consolas" w:cs="Times New Roman"/>
-          <w:color w:val="D7BA7D"/>
-          <w:sz w:val="21"/>
-          <w:szCs w:val="21"/>
-        </w:rPr>
-        <w:t>section</w:t>
-      </w:r>
-      <w:r>
-        <w:rPr>
-          <w:rFonts w:ascii="Consolas" w:eastAsia="Times New Roman" w:hAnsi="Consolas" w:cs="Times New Roman"/>
-          <w:color w:val="D4D4D4"/>
-          <w:sz w:val="21"/>
-          <w:szCs w:val="21"/>
-        </w:rPr>
-        <w:t xml:space="preserve"> {</w:t>
-      </w:r>
-    </w:p>
-    <w:p>
-      <w:pPr>
-        <w:pStyle w:val="ListParagraph"/>
-        <w:numPr>
-          <w:ilvl w:val="0"/>
-          <w:numId w:val="11"/>
-        </w:numPr>
-        <w:shd w:val="clear" w:color="auto" w:fill="1E1E1E"/>
-        <w:spacing w:after="0" w:line="285" w:lineRule="atLeast"/>
-        <w:rPr>
-          <w:rFonts w:ascii="Consolas" w:eastAsia="Times New Roman" w:hAnsi="Consolas" w:cs="Times New Roman"/>
-          <w:color w:val="D4D4D4"/>
-          <w:sz w:val="21"/>
-          <w:szCs w:val="21"/>
-        </w:rPr>
-      </w:pPr>
-      <w:r>
-        <w:rPr>
-          <w:rFonts w:ascii="Consolas" w:eastAsia="Times New Roman" w:hAnsi="Consolas" w:cs="Times New Roman"/>
-          <w:color w:val="D4D4D4"/>
-          <w:sz w:val="21"/>
-          <w:szCs w:val="21"/>
-        </w:rPr>
-        <w:t xml:space="preserve">  </w:t>
-      </w:r>
-      <w:r>
-        <w:rPr>
-          <w:rFonts w:ascii="Consolas" w:eastAsia="Times New Roman" w:hAnsi="Consolas" w:cs="Times New Roman"/>
-          <w:color w:val="9CDCFE"/>
-          <w:sz w:val="21"/>
-          <w:szCs w:val="21"/>
-        </w:rPr>
-        <w:t>padding</w:t>
-      </w:r>
-      <w:r>
-        <w:rPr>
-          <w:rFonts w:ascii="Consolas" w:eastAsia="Times New Roman" w:hAnsi="Consolas" w:cs="Times New Roman"/>
-          <w:color w:val="D4D4D4"/>
-          <w:sz w:val="21"/>
-          <w:szCs w:val="21"/>
-        </w:rPr>
-        <w:t xml:space="preserve">: </w:t>
-      </w:r>
-      <w:r>
-        <w:rPr>
-          <w:rFonts w:ascii="Consolas" w:eastAsia="Times New Roman" w:hAnsi="Consolas" w:cs="Times New Roman"/>
-          <w:color w:val="B5CEA8"/>
-          <w:sz w:val="21"/>
-          <w:szCs w:val="21"/>
-        </w:rPr>
-        <w:t>20px</w:t>
-      </w:r>
-      <w:r>
-        <w:rPr>
-          <w:rFonts w:ascii="Consolas" w:eastAsia="Times New Roman" w:hAnsi="Consolas" w:cs="Times New Roman"/>
-          <w:color w:val="D4D4D4"/>
-          <w:sz w:val="21"/>
-          <w:szCs w:val="21"/>
-        </w:rPr>
-        <w:t>;</w:t>
-      </w:r>
-    </w:p>
-    <w:p>
-      <w:pPr>
-        <w:pStyle w:val="ListParagraph"/>
-        <w:numPr>
-          <w:ilvl w:val="0"/>
-          <w:numId w:val="11"/>
-        </w:numPr>
-        <w:shd w:val="clear" w:color="auto" w:fill="1E1E1E"/>
-        <w:spacing w:after="0" w:line="285" w:lineRule="atLeast"/>
-        <w:rPr>
-          <w:rFonts w:ascii="Consolas" w:eastAsia="Times New Roman" w:hAnsi="Consolas" w:cs="Times New Roman"/>
-          <w:color w:val="D4D4D4"/>
-          <w:sz w:val="21"/>
-          <w:szCs w:val="21"/>
-        </w:rPr>
-      </w:pPr>
-      <w:r>
-        <w:rPr>
-          <w:rFonts w:ascii="Consolas" w:eastAsia="Times New Roman" w:hAnsi="Consolas" w:cs="Times New Roman"/>
-          <w:color w:val="D4D4D4"/>
-          <w:sz w:val="21"/>
-          <w:szCs w:val="21"/>
-        </w:rPr>
-        <w:t xml:space="preserve">  </w:t>
-      </w:r>
-      <w:r>
-        <w:rPr>
-          <w:rFonts w:ascii="Consolas" w:eastAsia="Times New Roman" w:hAnsi="Consolas" w:cs="Times New Roman"/>
-          <w:color w:val="9CDCFE"/>
-          <w:sz w:val="21"/>
-          <w:szCs w:val="21"/>
-        </w:rPr>
-        <w:t>margin-bottom</w:t>
-      </w:r>
-      <w:r>
-        <w:rPr>
-          <w:rFonts w:ascii="Consolas" w:eastAsia="Times New Roman" w:hAnsi="Consolas" w:cs="Times New Roman"/>
-          <w:color w:val="D4D4D4"/>
-          <w:sz w:val="21"/>
-          <w:szCs w:val="21"/>
-        </w:rPr>
-        <w:t xml:space="preserve">: </w:t>
-      </w:r>
-      <w:r>
-        <w:rPr>
-          <w:rFonts w:ascii="Consolas" w:eastAsia="Times New Roman" w:hAnsi="Consolas" w:cs="Times New Roman"/>
-          <w:color w:val="B5CEA8"/>
-          <w:sz w:val="21"/>
-          <w:szCs w:val="21"/>
-        </w:rPr>
-        <w:t>20px</w:t>
-      </w:r>
-      <w:r>
-        <w:rPr>
-          <w:rFonts w:ascii="Consolas" w:eastAsia="Times New Roman" w:hAnsi="Consolas" w:cs="Times New Roman"/>
-          <w:color w:val="D4D4D4"/>
-          <w:sz w:val="21"/>
-          <w:szCs w:val="21"/>
-        </w:rPr>
-        <w:t>;</w:t>
-      </w:r>
-    </w:p>
-    <w:p>
-      <w:pPr>
-        <w:pStyle w:val="ListParagraph"/>
-        <w:numPr>
-          <w:ilvl w:val="0"/>
-          <w:numId w:val="11"/>
-        </w:numPr>
-        <w:shd w:val="clear" w:color="auto" w:fill="1E1E1E"/>
-        <w:spacing w:after="0" w:line="285" w:lineRule="atLeast"/>
-        <w:rPr>
-          <w:rFonts w:ascii="Consolas" w:eastAsia="Times New Roman" w:hAnsi="Consolas" w:cs="Times New Roman"/>
-          <w:color w:val="D4D4D4"/>
-          <w:sz w:val="21"/>
-          <w:szCs w:val="21"/>
-        </w:rPr>
-      </w:pPr>
-      <w:r>
-        <w:rPr>
-          <w:rFonts w:ascii="Consolas" w:eastAsia="Times New Roman" w:hAnsi="Consolas" w:cs="Times New Roman"/>
-          <w:color w:val="D4D4D4"/>
-          <w:sz w:val="21"/>
-          <w:szCs w:val="21"/>
-        </w:rPr>
-        <w:t xml:space="preserve">  </w:t>
-      </w:r>
-      <w:r>
-        <w:rPr>
-          <w:rFonts w:ascii="Consolas" w:eastAsia="Times New Roman" w:hAnsi="Consolas" w:cs="Times New Roman"/>
-          <w:color w:val="9CDCFE"/>
-          <w:sz w:val="21"/>
-          <w:szCs w:val="21"/>
-        </w:rPr>
-        <w:t>background</w:t>
-      </w:r>
-      <w:r>
-        <w:rPr>
-          <w:rFonts w:ascii="Consolas" w:eastAsia="Times New Roman" w:hAnsi="Consolas" w:cs="Times New Roman"/>
-          <w:color w:val="D4D4D4"/>
-          <w:sz w:val="21"/>
-          <w:szCs w:val="21"/>
-        </w:rPr>
-        <w:t xml:space="preserve">: </w:t>
-      </w:r>
-      <w:r>
-        <w:rPr>
-          <w:rFonts w:ascii="Consolas" w:eastAsia="Times New Roman" w:hAnsi="Consolas" w:cs="Times New Roman"/>
-          <w:color w:val="CE9178"/>
-          <w:sz w:val="21"/>
-          <w:szCs w:val="21"/>
-        </w:rPr>
-        <w:t>#FFA500</w:t>
-      </w:r>
-      <w:r>
-        <w:rPr>
-          <w:rFonts w:ascii="Consolas" w:eastAsia="Times New Roman" w:hAnsi="Consolas" w:cs="Times New Roman"/>
-          <w:color w:val="D4D4D4"/>
-          <w:sz w:val="21"/>
-          <w:szCs w:val="21"/>
-        </w:rPr>
-        <w:t>;</w:t>
-      </w:r>
-    </w:p>
-    <w:p>
-      <w:pPr>
-        <w:pStyle w:val="ListParagraph"/>
-        <w:numPr>
-          <w:ilvl w:val="0"/>
-          <w:numId w:val="11"/>
-        </w:numPr>
-        <w:shd w:val="clear" w:color="auto" w:fill="1E1E1E"/>
-        <w:spacing w:after="0" w:line="285" w:lineRule="atLeast"/>
-        <w:rPr>
-          <w:rFonts w:ascii="Consolas" w:eastAsia="Times New Roman" w:hAnsi="Consolas" w:cs="Times New Roman"/>
-          <w:color w:val="D4D4D4"/>
-          <w:sz w:val="21"/>
-          <w:szCs w:val="21"/>
-        </w:rPr>
-      </w:pPr>
-      <w:r>
-        <w:rPr>
-          <w:rFonts w:ascii="Consolas" w:eastAsia="Times New Roman" w:hAnsi="Consolas" w:cs="Times New Roman"/>
-          <w:color w:val="D4D4D4"/>
-          <w:sz w:val="21"/>
-          <w:szCs w:val="21"/>
-        </w:rPr>
-        <w:t>}</w:t>
-      </w:r>
-    </w:p>
-    <w:p>
-      <w:r>
-        <w:t>Why does this affect only the middle section?</w:t>
-      </w:r>
-    </w:p>
-    <w:p/>
-    <w:p/>
-    <w:p>
-      <w:pPr>
         <w:pBdr>
           <w:bottom w:val="single" w:sz="6" w:space="1" w:color="auto"/>
         </w:pBdr>
@@ -344,6 +90,12 @@
         </w:rPr>
         <w:t>How to style HTML?</w:t>
       </w:r>
+      <w:r>
+        <w:rPr>
+          <w:u w:val="single"/>
+        </w:rPr>
+        <w:t xml:space="preserve"> CSS of course!</w:t>
+      </w:r>
     </w:p>
     <w:p>
       <w:pPr>
@@ -356,6 +108,9 @@
       <w:r>
         <w:t>Elements</w:t>
       </w:r>
+      <w:r>
+        <w:t xml:space="preserve"> (called using element name: p { applies to all &lt;p&gt; tags )</w:t>
+      </w:r>
     </w:p>
     <w:p>
       <w:pPr>
@@ -368,6 +123,9 @@
       <w:r>
         <w:t>Classes</w:t>
       </w:r>
+      <w:r>
+        <w:t xml:space="preserve"> (called using a period: .container { )</w:t>
+      </w:r>
     </w:p>
     <w:p>
       <w:pPr>
@@ -378,16 +136,77 @@
         </w:numPr>
       </w:pPr>
       <w:r>
+        <w:rPr>
+          <w:noProof/>
+        </w:rPr>
+        <w:drawing>
+          <wp:anchor distT="0" distB="0" distL="114300" distR="114300" simplePos="0" relativeHeight="251658240" behindDoc="1" locked="0" layoutInCell="1" allowOverlap="1">
+            <wp:simplePos x="0" y="0"/>
+            <wp:positionH relativeFrom="margin">
+              <wp:align>center</wp:align>
+            </wp:positionH>
+            <wp:positionV relativeFrom="paragraph">
+              <wp:posOffset>342265</wp:posOffset>
+            </wp:positionV>
+            <wp:extent cx="3665220" cy="1263015"/>
+            <wp:effectExtent l="0" t="0" r="0" b="0"/>
+            <wp:wrapTopAndBottom/>
+            <wp:docPr id="1" name="Picture 1"/>
+            <wp:cNvGraphicFramePr>
+              <a:graphicFrameLocks xmlns:a="http://schemas.openxmlformats.org/drawingml/2006/main" noChangeAspect="1"/>
+            </wp:cNvGraphicFramePr>
+            <a:graphic xmlns:a="http://schemas.openxmlformats.org/drawingml/2006/main">
+              <a:graphicData uri="http://schemas.openxmlformats.org/drawingml/2006/picture">
+                <pic:pic xmlns:pic="http://schemas.openxmlformats.org/drawingml/2006/picture">
+                  <pic:nvPicPr>
+                    <pic:cNvPr id="0" name="Picture 2"/>
+                    <pic:cNvPicPr>
+                      <a:picLocks noChangeAspect="1" noChangeArrowheads="1"/>
+                    </pic:cNvPicPr>
+                  </pic:nvPicPr>
+                  <pic:blipFill>
+                    <a:blip r:embed="rId5" cstate="print">
+                      <a:extLst>
+                        <a:ext uri="{28A0092B-C50C-407E-A947-70E740481C1C}">
+                          <a14:useLocalDpi xmlns:a14="http://schemas.microsoft.com/office/drawing/2010/main" val="0"/>
+                        </a:ext>
+                      </a:extLst>
+                    </a:blip>
+                    <a:srcRect/>
+                    <a:stretch>
+                      <a:fillRect/>
+                    </a:stretch>
+                  </pic:blipFill>
+                  <pic:spPr bwMode="auto">
+                    <a:xfrm>
+                      <a:off x="0" y="0"/>
+                      <a:ext cx="3665220" cy="1263015"/>
+                    </a:xfrm>
+                    <a:prstGeom prst="rect">
+                      <a:avLst/>
+                    </a:prstGeom>
+                    <a:noFill/>
+                  </pic:spPr>
+                </pic:pic>
+              </a:graphicData>
+            </a:graphic>
+            <wp14:sizeRelH relativeFrom="page">
+              <wp14:pctWidth>0</wp14:pctWidth>
+            </wp14:sizeRelH>
+            <wp14:sizeRelV relativeFrom="page">
+              <wp14:pctHeight>0</wp14:pctHeight>
+            </wp14:sizeRelV>
+          </wp:anchor>
+        </w:drawing>
+      </w:r>
+      <w:r>
         <w:t>IDs</w:t>
       </w:r>
-    </w:p>
-    <w:p>
-      <w:pPr>
-        <w:rPr>
-          <w:b/>
-        </w:rPr>
-      </w:pPr>
-    </w:p>
+      <w:r>
+        <w:t xml:space="preserve"> (called using a hashtag: #id { )</w:t>
+      </w:r>
+    </w:p>
+    <w:p/>
     <w:p>
       <w:pPr>
         <w:rPr>
@@ -398,23 +217,159 @@
         <w:rPr>
           <w:u w:val="single"/>
         </w:rPr>
-        <w:t>Relative vs. absolute file paths</w:t>
+        <w:t>Relative vs. A</w:t>
+      </w:r>
+      <w:r>
+        <w:rPr>
+          <w:u w:val="single"/>
+        </w:rPr>
+        <w:t>bsolute file paths</w:t>
+      </w:r>
+    </w:p>
+    <w:p>
+      <w:pPr>
+        <w:pStyle w:val="ListParagraph"/>
+        <w:numPr>
+          <w:ilvl w:val="0"/>
+          <w:numId w:val="14"/>
+        </w:numPr>
+      </w:pPr>
+      <w:r>
+        <w:t>Relative paths direct the browser to files within the working directory</w:t>
+      </w:r>
+    </w:p>
+    <w:p>
+      <w:pPr>
+        <w:pStyle w:val="ListParagraph"/>
+        <w:numPr>
+          <w:ilvl w:val="0"/>
+          <w:numId w:val="14"/>
+        </w:numPr>
+      </w:pPr>
+      <w:r>
+        <w:t>Absolute file paths direct the browser to a specific file</w:t>
+      </w:r>
+      <w:r>
+        <w:tab/>
+      </w:r>
+    </w:p>
+    <w:p>
+      <w:pPr>
+        <w:pStyle w:val="ListParagraph"/>
+        <w:numPr>
+          <w:ilvl w:val="1"/>
+          <w:numId w:val="14"/>
+        </w:numPr>
+      </w:pPr>
+      <w:r>
+        <w:t>This is okay for files hosted online (e.g. URLs to images), but do not use absolute file paths to link to files/images on my machine</w:t>
+      </w:r>
+    </w:p>
+    <w:p>
+      <w:r>
+        <w:rPr>
+          <w:noProof/>
+        </w:rPr>
+        <w:drawing>
+          <wp:anchor distT="0" distB="0" distL="114300" distR="114300" simplePos="0" relativeHeight="251659264" behindDoc="1" locked="0" layoutInCell="1" allowOverlap="1">
+            <wp:simplePos x="0" y="0"/>
+            <wp:positionH relativeFrom="margin">
+              <wp:posOffset>2444750</wp:posOffset>
+            </wp:positionH>
+            <wp:positionV relativeFrom="paragraph">
+              <wp:posOffset>197485</wp:posOffset>
+            </wp:positionV>
+            <wp:extent cx="4070350" cy="2393315"/>
+            <wp:effectExtent l="0" t="0" r="6350" b="6985"/>
+            <wp:wrapTight wrapText="bothSides">
+              <wp:wrapPolygon edited="0">
+                <wp:start x="0" y="0"/>
+                <wp:lineTo x="0" y="21491"/>
+                <wp:lineTo x="21533" y="21491"/>
+                <wp:lineTo x="21533" y="0"/>
+                <wp:lineTo x="0" y="0"/>
+              </wp:wrapPolygon>
+            </wp:wrapTight>
+            <wp:docPr id="2" name="Picture 2"/>
+            <wp:cNvGraphicFramePr>
+              <a:graphicFrameLocks xmlns:a="http://schemas.openxmlformats.org/drawingml/2006/main" noChangeAspect="1"/>
+            </wp:cNvGraphicFramePr>
+            <a:graphic xmlns:a="http://schemas.openxmlformats.org/drawingml/2006/main">
+              <a:graphicData uri="http://schemas.openxmlformats.org/drawingml/2006/picture">
+                <pic:pic xmlns:pic="http://schemas.openxmlformats.org/drawingml/2006/picture">
+                  <pic:nvPicPr>
+                    <pic:cNvPr id="0" name="Picture 3"/>
+                    <pic:cNvPicPr>
+                      <a:picLocks noChangeAspect="1" noChangeArrowheads="1"/>
+                    </pic:cNvPicPr>
+                  </pic:nvPicPr>
+                  <pic:blipFill>
+                    <a:blip r:embed="rId6" cstate="print">
+                      <a:extLst>
+                        <a:ext uri="{28A0092B-C50C-407E-A947-70E740481C1C}">
+                          <a14:useLocalDpi xmlns:a14="http://schemas.microsoft.com/office/drawing/2010/main" val="0"/>
+                        </a:ext>
+                      </a:extLst>
+                    </a:blip>
+                    <a:srcRect/>
+                    <a:stretch>
+                      <a:fillRect/>
+                    </a:stretch>
+                  </pic:blipFill>
+                  <pic:spPr bwMode="auto">
+                    <a:xfrm>
+                      <a:off x="0" y="0"/>
+                      <a:ext cx="4070350" cy="2393315"/>
+                    </a:xfrm>
+                    <a:prstGeom prst="rect">
+                      <a:avLst/>
+                    </a:prstGeom>
+                    <a:noFill/>
+                  </pic:spPr>
+                </pic:pic>
+              </a:graphicData>
+            </a:graphic>
+            <wp14:sizeRelH relativeFrom="page">
+              <wp14:pctWidth>0</wp14:pctWidth>
+            </wp14:sizeRelH>
+            <wp14:sizeRelV relativeFrom="page">
+              <wp14:pctHeight>0</wp14:pctHeight>
+            </wp14:sizeRelV>
+          </wp:anchor>
+        </w:drawing>
+      </w:r>
+    </w:p>
+    <w:p>
+      <w:pPr>
+        <w:rPr>
+          <w:u w:val="single"/>
+        </w:rPr>
+      </w:pPr>
+      <w:r>
+        <w:rPr>
+          <w:u w:val="single"/>
+        </w:rPr>
+        <w:t>Box Model</w:t>
+      </w:r>
+    </w:p>
+    <w:p>
+      <w:pPr>
+        <w:pStyle w:val="ListParagraph"/>
+        <w:numPr>
+          <w:ilvl w:val="0"/>
+          <w:numId w:val="13"/>
+        </w:numPr>
+      </w:pPr>
+      <w:r>
+        <w:t>Elements in CSS work using a “box model” with variables like margin, padding and border</w:t>
       </w:r>
     </w:p>
     <w:p/>
-    <w:p>
-      <w:pPr>
-        <w:rPr>
-          <w:u w:val="single"/>
-        </w:rPr>
-      </w:pPr>
-      <w:r>
-        <w:rPr>
-          <w:u w:val="single"/>
-        </w:rPr>
-        <w:t>Box Model</w:t>
-      </w:r>
-    </w:p>
+    <w:p/>
+    <w:p/>
+    <w:p/>
+    <w:p/>
+    <w:p/>
     <w:p>
       <w:pPr>
         <w:pStyle w:val="ListParagraph"/>
@@ -424,6 +379,7 @@
         </w:numPr>
       </w:pPr>
       <w:r>
+        <w:lastRenderedPageBreak/>
         <w:t>box-sizing: makes it easier to make a box model the size you actually want it to be</w:t>
       </w:r>
     </w:p>
@@ -459,7 +415,7 @@
           <w:numId w:val="13"/>
         </w:numPr>
       </w:pPr>
-      <w:hyperlink r:id="rId5" w:history="1">
+      <w:hyperlink r:id="rId7" w:history="1">
         <w:r>
           <w:rPr>
             <w:rStyle w:val="Hyperlink"/>
@@ -491,7 +447,22 @@
         </w:numPr>
       </w:pPr>
       <w:r>
-        <w:t>Block elements vs. inline elements</w:t>
+        <w:t>Floats are a great tool to create “flow” on your webpage</w:t>
+      </w:r>
+    </w:p>
+    <w:p>
+      <w:pPr>
+        <w:pStyle w:val="ListParagraph"/>
+        <w:numPr>
+          <w:ilvl w:val="0"/>
+          <w:numId w:val="13"/>
+        </w:numPr>
+      </w:pPr>
+      <w:r>
+        <w:t>Functionally like text wrapping</w:t>
+      </w:r>
+      <w:r>
+        <w:t>, turns block elements into inline elements (see below)</w:t>
       </w:r>
     </w:p>
     <w:p/>
@@ -505,6 +476,376 @@
         <w:rPr>
           <w:u w:val="single"/>
         </w:rPr>
+        <w:t>B</w:t>
+      </w:r>
+      <w:r>
+        <w:rPr>
+          <w:u w:val="single"/>
+        </w:rPr>
+        <w:t>lock elements vs. inline elements</w:t>
+      </w:r>
+    </w:p>
+    <w:p>
+      <w:pPr>
+        <w:pStyle w:val="ListParagraph"/>
+        <w:numPr>
+          <w:ilvl w:val="0"/>
+          <w:numId w:val="15"/>
+        </w:numPr>
+      </w:pPr>
+      <w:r>
+        <w:t>most elements are Block Elements, which take up an entire line of space (unless otherwise specified)</w:t>
+      </w:r>
+    </w:p>
+    <w:p>
+      <w:pPr>
+        <w:pStyle w:val="ListParagraph"/>
+        <w:numPr>
+          <w:ilvl w:val="0"/>
+          <w:numId w:val="15"/>
+        </w:numPr>
+      </w:pPr>
+      <w:r>
+        <w:rPr>
+          <w:noProof/>
+        </w:rPr>
+        <w:drawing>
+          <wp:anchor distT="0" distB="0" distL="114300" distR="114300" simplePos="0" relativeHeight="251660288" behindDoc="0" locked="0" layoutInCell="1" allowOverlap="1">
+            <wp:simplePos x="0" y="0"/>
+            <wp:positionH relativeFrom="margin">
+              <wp:posOffset>1140460</wp:posOffset>
+            </wp:positionH>
+            <wp:positionV relativeFrom="paragraph">
+              <wp:posOffset>253365</wp:posOffset>
+            </wp:positionV>
+            <wp:extent cx="3662045" cy="1856740"/>
+            <wp:effectExtent l="0" t="0" r="0" b="0"/>
+            <wp:wrapTopAndBottom/>
+            <wp:docPr id="3" name="Picture 3"/>
+            <wp:cNvGraphicFramePr>
+              <a:graphicFrameLocks xmlns:a="http://schemas.openxmlformats.org/drawingml/2006/main" noChangeAspect="1"/>
+            </wp:cNvGraphicFramePr>
+            <a:graphic xmlns:a="http://schemas.openxmlformats.org/drawingml/2006/main">
+              <a:graphicData uri="http://schemas.openxmlformats.org/drawingml/2006/picture">
+                <pic:pic xmlns:pic="http://schemas.openxmlformats.org/drawingml/2006/picture">
+                  <pic:nvPicPr>
+                    <pic:cNvPr id="0" name="Picture 4"/>
+                    <pic:cNvPicPr>
+                      <a:picLocks noChangeAspect="1" noChangeArrowheads="1"/>
+                    </pic:cNvPicPr>
+                  </pic:nvPicPr>
+                  <pic:blipFill>
+                    <a:blip r:embed="rId8" cstate="print">
+                      <a:extLst>
+                        <a:ext uri="{28A0092B-C50C-407E-A947-70E740481C1C}">
+                          <a14:useLocalDpi xmlns:a14="http://schemas.microsoft.com/office/drawing/2010/main" val="0"/>
+                        </a:ext>
+                      </a:extLst>
+                    </a:blip>
+                    <a:srcRect/>
+                    <a:stretch>
+                      <a:fillRect/>
+                    </a:stretch>
+                  </pic:blipFill>
+                  <pic:spPr bwMode="auto">
+                    <a:xfrm>
+                      <a:off x="0" y="0"/>
+                      <a:ext cx="3662045" cy="1856740"/>
+                    </a:xfrm>
+                    <a:prstGeom prst="rect">
+                      <a:avLst/>
+                    </a:prstGeom>
+                    <a:noFill/>
+                  </pic:spPr>
+                </pic:pic>
+              </a:graphicData>
+            </a:graphic>
+            <wp14:sizeRelH relativeFrom="page">
+              <wp14:pctWidth>0</wp14:pctWidth>
+            </wp14:sizeRelH>
+            <wp14:sizeRelV relativeFrom="page">
+              <wp14:pctHeight>0</wp14:pctHeight>
+            </wp14:sizeRelV>
+          </wp:anchor>
+        </w:drawing>
+      </w:r>
+      <w:r>
+        <w:t>inline elements flow one after another</w:t>
+      </w:r>
+    </w:p>
+    <w:p>
+      <w:pPr>
+        <w:rPr>
+          <w:u w:val="single"/>
+        </w:rPr>
+      </w:pPr>
+      <w:r>
+        <w:rPr>
+          <w:u w:val="single"/>
+        </w:rPr>
+        <w:t>Clearing the Float</w:t>
+      </w:r>
+    </w:p>
+    <w:p>
+      <w:pPr>
+        <w:pStyle w:val="ListParagraph"/>
+        <w:numPr>
+          <w:ilvl w:val="0"/>
+          <w:numId w:val="16"/>
+        </w:numPr>
+      </w:pPr>
+      <w:r>
+        <w:t>using floats can mess with the layout in ways we don’t want, especially re: the height of our containers</w:t>
+      </w:r>
+    </w:p>
+    <w:p>
+      <w:pPr>
+        <w:pStyle w:val="ListParagraph"/>
+        <w:numPr>
+          <w:ilvl w:val="0"/>
+          <w:numId w:val="16"/>
+        </w:numPr>
+      </w:pPr>
+      <w:r>
+        <w:rPr>
+          <w:noProof/>
+        </w:rPr>
+        <w:drawing>
+          <wp:anchor distT="0" distB="0" distL="114300" distR="114300" simplePos="0" relativeHeight="251661312" behindDoc="0" locked="0" layoutInCell="1" allowOverlap="1">
+            <wp:simplePos x="0" y="0"/>
+            <wp:positionH relativeFrom="margin">
+              <wp:align>center</wp:align>
+            </wp:positionH>
+            <wp:positionV relativeFrom="paragraph">
+              <wp:posOffset>241576</wp:posOffset>
+            </wp:positionV>
+            <wp:extent cx="1940560" cy="1216025"/>
+            <wp:effectExtent l="0" t="0" r="2540" b="3175"/>
+            <wp:wrapTopAndBottom/>
+            <wp:docPr id="4" name="Picture 4"/>
+            <wp:cNvGraphicFramePr>
+              <a:graphicFrameLocks xmlns:a="http://schemas.openxmlformats.org/drawingml/2006/main" noChangeAspect="1"/>
+            </wp:cNvGraphicFramePr>
+            <a:graphic xmlns:a="http://schemas.openxmlformats.org/drawingml/2006/main">
+              <a:graphicData uri="http://schemas.openxmlformats.org/drawingml/2006/picture">
+                <pic:pic xmlns:pic="http://schemas.openxmlformats.org/drawingml/2006/picture">
+                  <pic:nvPicPr>
+                    <pic:cNvPr id="0" name="Picture 5"/>
+                    <pic:cNvPicPr>
+                      <a:picLocks noChangeAspect="1" noChangeArrowheads="1"/>
+                    </pic:cNvPicPr>
+                  </pic:nvPicPr>
+                  <pic:blipFill>
+                    <a:blip r:embed="rId9" cstate="print">
+                      <a:extLst>
+                        <a:ext uri="{28A0092B-C50C-407E-A947-70E740481C1C}">
+                          <a14:useLocalDpi xmlns:a14="http://schemas.microsoft.com/office/drawing/2010/main" val="0"/>
+                        </a:ext>
+                      </a:extLst>
+                    </a:blip>
+                    <a:srcRect/>
+                    <a:stretch>
+                      <a:fillRect/>
+                    </a:stretch>
+                  </pic:blipFill>
+                  <pic:spPr bwMode="auto">
+                    <a:xfrm>
+                      <a:off x="0" y="0"/>
+                      <a:ext cx="1940560" cy="1216025"/>
+                    </a:xfrm>
+                    <a:prstGeom prst="rect">
+                      <a:avLst/>
+                    </a:prstGeom>
+                    <a:noFill/>
+                  </pic:spPr>
+                </pic:pic>
+              </a:graphicData>
+            </a:graphic>
+            <wp14:sizeRelH relativeFrom="page">
+              <wp14:pctWidth>0</wp14:pctWidth>
+            </wp14:sizeRelH>
+            <wp14:sizeRelV relativeFrom="page">
+              <wp14:pctHeight>0</wp14:pctHeight>
+            </wp14:sizeRelV>
+          </wp:anchor>
+        </w:drawing>
+      </w:r>
+      <w:r>
+        <w:t xml:space="preserve">To fix this, we can use the </w:t>
+      </w:r>
+      <w:proofErr w:type="spellStart"/>
+      <w:r>
+        <w:t>clearfix</w:t>
+      </w:r>
+      <w:proofErr w:type="spellEnd"/>
+      <w:r>
+        <w:t xml:space="preserve"> “hack”:</w:t>
+      </w:r>
+    </w:p>
+    <w:p/>
+    <w:p>
+      <w:pPr>
+        <w:pStyle w:val="ListParagraph"/>
+        <w:ind w:left="0"/>
+        <w:rPr>
+          <w:u w:val="single"/>
+        </w:rPr>
+      </w:pPr>
+      <w:hyperlink r:id="rId10" w:history="1">
+        <w:r>
+          <w:rPr>
+            <w:rStyle w:val="Hyperlink"/>
+          </w:rPr>
+          <w:t xml:space="preserve">All </w:t>
+        </w:r>
+        <w:proofErr w:type="gramStart"/>
+        <w:r>
+          <w:rPr>
+            <w:rStyle w:val="Hyperlink"/>
+          </w:rPr>
+          <w:t>About</w:t>
+        </w:r>
+        <w:proofErr w:type="gramEnd"/>
+        <w:r>
+          <w:rPr>
+            <w:rStyle w:val="Hyperlink"/>
+          </w:rPr>
+          <w:t xml:space="preserve"> Floats by Chris Coyer, CSS-Tricks</w:t>
+        </w:r>
+      </w:hyperlink>
+    </w:p>
+    <w:p>
+      <w:pPr>
+        <w:pStyle w:val="ListParagraph"/>
+        <w:numPr>
+          <w:ilvl w:val="0"/>
+          <w:numId w:val="17"/>
+        </w:numPr>
+      </w:pPr>
+      <w:r>
+        <w:t>Four float values:</w:t>
+      </w:r>
+    </w:p>
+    <w:p>
+      <w:pPr>
+        <w:pStyle w:val="ListParagraph"/>
+        <w:numPr>
+          <w:ilvl w:val="1"/>
+          <w:numId w:val="17"/>
+        </w:numPr>
+      </w:pPr>
+      <w:r>
+        <w:lastRenderedPageBreak/>
+        <w:t>left (float left)</w:t>
+      </w:r>
+    </w:p>
+    <w:p>
+      <w:pPr>
+        <w:pStyle w:val="ListParagraph"/>
+        <w:numPr>
+          <w:ilvl w:val="1"/>
+          <w:numId w:val="17"/>
+        </w:numPr>
+      </w:pPr>
+      <w:r>
+        <w:t>right (float right)</w:t>
+      </w:r>
+    </w:p>
+    <w:p>
+      <w:pPr>
+        <w:pStyle w:val="ListParagraph"/>
+        <w:numPr>
+          <w:ilvl w:val="1"/>
+          <w:numId w:val="17"/>
+        </w:numPr>
+      </w:pPr>
+      <w:r>
+        <w:t>none (element doesn’t float)</w:t>
+      </w:r>
+    </w:p>
+    <w:p>
+      <w:pPr>
+        <w:pStyle w:val="ListParagraph"/>
+        <w:numPr>
+          <w:ilvl w:val="1"/>
+          <w:numId w:val="17"/>
+        </w:numPr>
+      </w:pPr>
+      <w:r>
+        <w:t>inherit (assumes float value of parent element)</w:t>
+      </w:r>
+    </w:p>
+    <w:p>
+      <w:pPr>
+        <w:pStyle w:val="ListParagraph"/>
+        <w:numPr>
+          <w:ilvl w:val="0"/>
+          <w:numId w:val="17"/>
+        </w:numPr>
+      </w:pPr>
+      <w:r>
+        <w:t>clear is the sister property of float, also has four values</w:t>
+      </w:r>
+    </w:p>
+    <w:p>
+      <w:pPr>
+        <w:pStyle w:val="ListParagraph"/>
+        <w:numPr>
+          <w:ilvl w:val="1"/>
+          <w:numId w:val="17"/>
+        </w:numPr>
+      </w:pPr>
+      <w:r>
+        <w:t>both (clears floats coming from both directions)</w:t>
+      </w:r>
+    </w:p>
+    <w:p>
+      <w:pPr>
+        <w:pStyle w:val="ListParagraph"/>
+        <w:numPr>
+          <w:ilvl w:val="1"/>
+          <w:numId w:val="17"/>
+        </w:numPr>
+      </w:pPr>
+      <w:r>
+        <w:t>left (clears floats from the left)</w:t>
+      </w:r>
+    </w:p>
+    <w:p>
+      <w:pPr>
+        <w:pStyle w:val="ListParagraph"/>
+        <w:numPr>
+          <w:ilvl w:val="1"/>
+          <w:numId w:val="17"/>
+        </w:numPr>
+      </w:pPr>
+      <w:r>
+        <w:t>right (clears floats from the right)</w:t>
+      </w:r>
+    </w:p>
+    <w:p>
+      <w:pPr>
+        <w:pStyle w:val="ListParagraph"/>
+        <w:numPr>
+          <w:ilvl w:val="1"/>
+          <w:numId w:val="17"/>
+        </w:numPr>
+      </w:pPr>
+      <w:r>
+        <w:t>none (doesn’t clear at all)</w:t>
+      </w:r>
+    </w:p>
+    <w:p/>
+    <w:p>
+      <w:pPr>
+        <w:rPr>
+          <w:u w:val="single"/>
+        </w:rPr>
+      </w:pPr>
+      <w:r>
+        <w:rPr>
+          <w:u w:val="single"/>
+        </w:rPr>
         <w:t>CSS positioning</w:t>
       </w:r>
     </w:p>
@@ -522,8 +863,7 @@
         </w:numPr>
       </w:pPr>
       <w:r>
-        <w:lastRenderedPageBreak/>
-        <w:t>Fixed</w:t>
+        <w:t>Static (default)</w:t>
       </w:r>
     </w:p>
     <w:p>
@@ -535,8 +875,32 @@
         </w:numPr>
       </w:pPr>
       <w:r>
+        <w:t>Relative</w:t>
+      </w:r>
+      <w:r>
+        <w:t xml:space="preserve"> (positioned relative to other elements in the container)</w:t>
+      </w:r>
+    </w:p>
+    <w:p>
+      <w:pPr>
+        <w:pStyle w:val="ListParagraph"/>
+        <w:numPr>
+          <w:ilvl w:val="0"/>
+          <w:numId w:val="13"/>
+        </w:numPr>
+      </w:pPr>
+      <w:r>
         <w:t>Absolute</w:t>
       </w:r>
+      <w:r>
+        <w:t xml:space="preserve"> (taken out of the flow</w:t>
+      </w:r>
+      <w:r>
+        <w:t>, specific positions relative to nearest positioned ancestor</w:t>
+      </w:r>
+      <w:r>
+        <w:t>)</w:t>
+      </w:r>
     </w:p>
     <w:p>
       <w:pPr>
@@ -547,7 +911,72 @@
         </w:numPr>
       </w:pPr>
       <w:r>
-        <w:t>Relative</w:t>
+        <w:t>Fixed (</w:t>
+      </w:r>
+      <w:r>
+        <w:t>positioned on specific coordinates</w:t>
+      </w:r>
+      <w:r>
+        <w:t xml:space="preserve"> in the browser window</w:t>
+      </w:r>
+      <w:r>
+        <w:t>)</w:t>
+      </w:r>
+    </w:p>
+    <w:p>
+      <w:bookmarkStart w:id="0" w:name="_GoBack"/>
+      <w:bookmarkEnd w:id="0"/>
+    </w:p>
+    <w:p>
+      <w:r>
+        <w:t>Layering</w:t>
+      </w:r>
+    </w:p>
+    <w:p>
+      <w:pPr>
+        <w:pStyle w:val="ListParagraph"/>
+        <w:numPr>
+          <w:ilvl w:val="0"/>
+          <w:numId w:val="18"/>
+        </w:numPr>
+      </w:pPr>
+      <w:r>
+        <w:t>z</w:t>
+      </w:r>
+      <w:r>
+        <w:t>-index: use large gaps to give yourself room to add elements in between</w:t>
+      </w:r>
+    </w:p>
+    <w:p>
+      <w:pPr>
+        <w:pStyle w:val="ListParagraph"/>
+        <w:numPr>
+          <w:ilvl w:val="1"/>
+          <w:numId w:val="18"/>
+        </w:numPr>
+      </w:pPr>
+      <w:r>
+        <w:t>e.g. use 100 and 200 instead of 1 and 2</w:t>
+      </w:r>
+      <w:r>
+        <w:t>, if I need to add something else, can use 150 instead of having to rename every single layer</w:t>
+      </w:r>
+    </w:p>
+    <w:p>
+      <w:r>
+        <w:t>Display</w:t>
+      </w:r>
+    </w:p>
+    <w:p>
+      <w:pPr>
+        <w:pStyle w:val="ListParagraph"/>
+        <w:numPr>
+          <w:ilvl w:val="0"/>
+          <w:numId w:val="18"/>
+        </w:numPr>
+      </w:pPr>
+      <w:r>
+        <w:t>Display: none will hide elements</w:t>
       </w:r>
     </w:p>
     <w:p/>
@@ -556,26 +985,6 @@
         <w:t>Expand on overflow</w:t>
       </w:r>
     </w:p>
-    <w:p/>
-    <w:p>
-      <w:r>
-        <w:t>Z-index: use large gaps to give yourself room to add elements in between</w:t>
-      </w:r>
-    </w:p>
-    <w:p>
-      <w:r>
-        <w:tab/>
-      </w:r>
-      <w:proofErr w:type="gramStart"/>
-      <w:r>
-        <w:t>e.g</w:t>
-      </w:r>
-      <w:proofErr w:type="gramEnd"/>
-      <w:r>
-        <w:t>. use 100 and 200 instead of 1 and 2</w:t>
-      </w:r>
-    </w:p>
-    <w:p/>
     <w:p>
       <w:pPr>
         <w:rPr>
@@ -597,7 +1006,7 @@
       </w:r>
     </w:p>
     <w:p>
-      <w:hyperlink r:id="rId6" w:history="1">
+      <w:hyperlink r:id="rId11" w:history="1">
         <w:r>
           <w:rPr>
             <w:rStyle w:val="Hyperlink"/>
@@ -607,7 +1016,7 @@
       </w:hyperlink>
     </w:p>
     <w:p>
-      <w:hyperlink r:id="rId7" w:history="1">
+      <w:hyperlink r:id="rId12" w:history="1">
         <w:r>
           <w:rPr>
             <w:rStyle w:val="Hyperlink"/>
@@ -617,7 +1026,7 @@
       </w:hyperlink>
     </w:p>
     <w:p>
-      <w:hyperlink r:id="rId8" w:history="1">
+      <w:hyperlink r:id="rId13" w:history="1">
         <w:r>
           <w:rPr>
             <w:rStyle w:val="Hyperlink"/>
@@ -626,10 +1035,7 @@
         </w:r>
       </w:hyperlink>
     </w:p>
-    <w:p>
-      <w:bookmarkStart w:id="0" w:name="_GoBack"/>
-      <w:bookmarkEnd w:id="0"/>
-    </w:p>
+    <w:p/>
     <w:p/>
     <w:p>
       <w:pPr>
@@ -666,6 +1072,7 @@
     </w:p>
     <w:p>
       <w:r>
+        <w:lastRenderedPageBreak/>
         <w:t>What is GitHub?</w:t>
       </w:r>
     </w:p>
@@ -798,7 +1205,6 @@
         </w:numPr>
       </w:pPr>
       <w:r>
-        <w:lastRenderedPageBreak/>
         <w:t>Easy to track who has worked on what</w:t>
       </w:r>
     </w:p>
@@ -839,6 +1245,7 @@
       </w:r>
     </w:p>
     <w:p/>
+    <w:p/>
     <w:p>
       <w:pPr>
         <w:rPr>
@@ -1000,7 +1407,7 @@
       <w:r>
         <w:t xml:space="preserve">HTML tags resource: </w:t>
       </w:r>
-      <w:hyperlink r:id="rId9" w:history="1">
+      <w:hyperlink r:id="rId14" w:history="1">
         <w:r>
           <w:rPr>
             <w:rStyle w:val="Hyperlink"/>
@@ -1044,6 +1451,7 @@
         </w:numPr>
       </w:pPr>
       <w:r>
+        <w:lastRenderedPageBreak/>
         <w:t>e.g. if a class is called ‘container’, we’d refer to it as .container in CSS</w:t>
       </w:r>
     </w:p>
@@ -1235,7 +1643,6 @@
           <w:i/>
           <w:u w:val="single"/>
         </w:rPr>
-        <w:lastRenderedPageBreak/>
         <w:t>File Manipulations</w:t>
       </w:r>
     </w:p>
@@ -1504,6 +1911,119 @@
     </w:lvl>
   </w:abstractNum>
   <w:abstractNum w:abstractNumId="1" w15:restartNumberingAfterBreak="0">
+    <w:nsid w:val="066E4FD1"/>
+    <w:multiLevelType w:val="hybridMultilevel"/>
+    <w:tmpl w:val="BC1C1B36"/>
+    <w:lvl w:ilvl="0" w:tplc="04090001">
+      <w:start w:val="1"/>
+      <w:numFmt w:val="bullet"/>
+      <w:lvlText w:val=""/>
+      <w:lvlJc w:val="left"/>
+      <w:pPr>
+        <w:ind w:left="720" w:hanging="360"/>
+      </w:pPr>
+      <w:rPr>
+        <w:rFonts w:ascii="Symbol" w:hAnsi="Symbol" w:hint="default"/>
+      </w:rPr>
+    </w:lvl>
+    <w:lvl w:ilvl="1" w:tplc="04090003">
+      <w:start w:val="1"/>
+      <w:numFmt w:val="bullet"/>
+      <w:lvlText w:val="o"/>
+      <w:lvlJc w:val="left"/>
+      <w:pPr>
+        <w:ind w:left="1440" w:hanging="360"/>
+      </w:pPr>
+      <w:rPr>
+        <w:rFonts w:ascii="Courier New" w:hAnsi="Courier New" w:cs="Courier New" w:hint="default"/>
+      </w:rPr>
+    </w:lvl>
+    <w:lvl w:ilvl="2" w:tplc="04090005" w:tentative="1">
+      <w:start w:val="1"/>
+      <w:numFmt w:val="bullet"/>
+      <w:lvlText w:val=""/>
+      <w:lvlJc w:val="left"/>
+      <w:pPr>
+        <w:ind w:left="2160" w:hanging="360"/>
+      </w:pPr>
+      <w:rPr>
+        <w:rFonts w:ascii="Wingdings" w:hAnsi="Wingdings" w:hint="default"/>
+      </w:rPr>
+    </w:lvl>
+    <w:lvl w:ilvl="3" w:tplc="04090001" w:tentative="1">
+      <w:start w:val="1"/>
+      <w:numFmt w:val="bullet"/>
+      <w:lvlText w:val=""/>
+      <w:lvlJc w:val="left"/>
+      <w:pPr>
+        <w:ind w:left="2880" w:hanging="360"/>
+      </w:pPr>
+      <w:rPr>
+        <w:rFonts w:ascii="Symbol" w:hAnsi="Symbol" w:hint="default"/>
+      </w:rPr>
+    </w:lvl>
+    <w:lvl w:ilvl="4" w:tplc="04090003" w:tentative="1">
+      <w:start w:val="1"/>
+      <w:numFmt w:val="bullet"/>
+      <w:lvlText w:val="o"/>
+      <w:lvlJc w:val="left"/>
+      <w:pPr>
+        <w:ind w:left="3600" w:hanging="360"/>
+      </w:pPr>
+      <w:rPr>
+        <w:rFonts w:ascii="Courier New" w:hAnsi="Courier New" w:cs="Courier New" w:hint="default"/>
+      </w:rPr>
+    </w:lvl>
+    <w:lvl w:ilvl="5" w:tplc="04090005" w:tentative="1">
+      <w:start w:val="1"/>
+      <w:numFmt w:val="bullet"/>
+      <w:lvlText w:val=""/>
+      <w:lvlJc w:val="left"/>
+      <w:pPr>
+        <w:ind w:left="4320" w:hanging="360"/>
+      </w:pPr>
+      <w:rPr>
+        <w:rFonts w:ascii="Wingdings" w:hAnsi="Wingdings" w:hint="default"/>
+      </w:rPr>
+    </w:lvl>
+    <w:lvl w:ilvl="6" w:tplc="04090001" w:tentative="1">
+      <w:start w:val="1"/>
+      <w:numFmt w:val="bullet"/>
+      <w:lvlText w:val=""/>
+      <w:lvlJc w:val="left"/>
+      <w:pPr>
+        <w:ind w:left="5040" w:hanging="360"/>
+      </w:pPr>
+      <w:rPr>
+        <w:rFonts w:ascii="Symbol" w:hAnsi="Symbol" w:hint="default"/>
+      </w:rPr>
+    </w:lvl>
+    <w:lvl w:ilvl="7" w:tplc="04090003" w:tentative="1">
+      <w:start w:val="1"/>
+      <w:numFmt w:val="bullet"/>
+      <w:lvlText w:val="o"/>
+      <w:lvlJc w:val="left"/>
+      <w:pPr>
+        <w:ind w:left="5760" w:hanging="360"/>
+      </w:pPr>
+      <w:rPr>
+        <w:rFonts w:ascii="Courier New" w:hAnsi="Courier New" w:cs="Courier New" w:hint="default"/>
+      </w:rPr>
+    </w:lvl>
+    <w:lvl w:ilvl="8" w:tplc="04090005" w:tentative="1">
+      <w:start w:val="1"/>
+      <w:numFmt w:val="bullet"/>
+      <w:lvlText w:val=""/>
+      <w:lvlJc w:val="left"/>
+      <w:pPr>
+        <w:ind w:left="6480" w:hanging="360"/>
+      </w:pPr>
+      <w:rPr>
+        <w:rFonts w:ascii="Wingdings" w:hAnsi="Wingdings" w:hint="default"/>
+      </w:rPr>
+    </w:lvl>
+  </w:abstractNum>
+  <w:abstractNum w:abstractNumId="2" w15:restartNumberingAfterBreak="0">
     <w:nsid w:val="0B4460B5"/>
     <w:multiLevelType w:val="hybridMultilevel"/>
     <w:tmpl w:val="7C8A23E8"/>
@@ -1616,7 +2136,120 @@
       </w:rPr>
     </w:lvl>
   </w:abstractNum>
-  <w:abstractNum w:abstractNumId="2" w15:restartNumberingAfterBreak="0">
+  <w:abstractNum w:abstractNumId="3" w15:restartNumberingAfterBreak="0">
+    <w:nsid w:val="0BCE0806"/>
+    <w:multiLevelType w:val="hybridMultilevel"/>
+    <w:tmpl w:val="F806C9A2"/>
+    <w:lvl w:ilvl="0" w:tplc="04090001">
+      <w:start w:val="1"/>
+      <w:numFmt w:val="bullet"/>
+      <w:lvlText w:val=""/>
+      <w:lvlJc w:val="left"/>
+      <w:pPr>
+        <w:ind w:left="720" w:hanging="360"/>
+      </w:pPr>
+      <w:rPr>
+        <w:rFonts w:ascii="Symbol" w:hAnsi="Symbol" w:hint="default"/>
+      </w:rPr>
+    </w:lvl>
+    <w:lvl w:ilvl="1" w:tplc="04090003">
+      <w:start w:val="1"/>
+      <w:numFmt w:val="bullet"/>
+      <w:lvlText w:val="o"/>
+      <w:lvlJc w:val="left"/>
+      <w:pPr>
+        <w:ind w:left="1440" w:hanging="360"/>
+      </w:pPr>
+      <w:rPr>
+        <w:rFonts w:ascii="Courier New" w:hAnsi="Courier New" w:cs="Courier New" w:hint="default"/>
+      </w:rPr>
+    </w:lvl>
+    <w:lvl w:ilvl="2" w:tplc="04090005" w:tentative="1">
+      <w:start w:val="1"/>
+      <w:numFmt w:val="bullet"/>
+      <w:lvlText w:val=""/>
+      <w:lvlJc w:val="left"/>
+      <w:pPr>
+        <w:ind w:left="2160" w:hanging="360"/>
+      </w:pPr>
+      <w:rPr>
+        <w:rFonts w:ascii="Wingdings" w:hAnsi="Wingdings" w:hint="default"/>
+      </w:rPr>
+    </w:lvl>
+    <w:lvl w:ilvl="3" w:tplc="04090001" w:tentative="1">
+      <w:start w:val="1"/>
+      <w:numFmt w:val="bullet"/>
+      <w:lvlText w:val=""/>
+      <w:lvlJc w:val="left"/>
+      <w:pPr>
+        <w:ind w:left="2880" w:hanging="360"/>
+      </w:pPr>
+      <w:rPr>
+        <w:rFonts w:ascii="Symbol" w:hAnsi="Symbol" w:hint="default"/>
+      </w:rPr>
+    </w:lvl>
+    <w:lvl w:ilvl="4" w:tplc="04090003" w:tentative="1">
+      <w:start w:val="1"/>
+      <w:numFmt w:val="bullet"/>
+      <w:lvlText w:val="o"/>
+      <w:lvlJc w:val="left"/>
+      <w:pPr>
+        <w:ind w:left="3600" w:hanging="360"/>
+      </w:pPr>
+      <w:rPr>
+        <w:rFonts w:ascii="Courier New" w:hAnsi="Courier New" w:cs="Courier New" w:hint="default"/>
+      </w:rPr>
+    </w:lvl>
+    <w:lvl w:ilvl="5" w:tplc="04090005" w:tentative="1">
+      <w:start w:val="1"/>
+      <w:numFmt w:val="bullet"/>
+      <w:lvlText w:val=""/>
+      <w:lvlJc w:val="left"/>
+      <w:pPr>
+        <w:ind w:left="4320" w:hanging="360"/>
+      </w:pPr>
+      <w:rPr>
+        <w:rFonts w:ascii="Wingdings" w:hAnsi="Wingdings" w:hint="default"/>
+      </w:rPr>
+    </w:lvl>
+    <w:lvl w:ilvl="6" w:tplc="04090001" w:tentative="1">
+      <w:start w:val="1"/>
+      <w:numFmt w:val="bullet"/>
+      <w:lvlText w:val=""/>
+      <w:lvlJc w:val="left"/>
+      <w:pPr>
+        <w:ind w:left="5040" w:hanging="360"/>
+      </w:pPr>
+      <w:rPr>
+        <w:rFonts w:ascii="Symbol" w:hAnsi="Symbol" w:hint="default"/>
+      </w:rPr>
+    </w:lvl>
+    <w:lvl w:ilvl="7" w:tplc="04090003" w:tentative="1">
+      <w:start w:val="1"/>
+      <w:numFmt w:val="bullet"/>
+      <w:lvlText w:val="o"/>
+      <w:lvlJc w:val="left"/>
+      <w:pPr>
+        <w:ind w:left="5760" w:hanging="360"/>
+      </w:pPr>
+      <w:rPr>
+        <w:rFonts w:ascii="Courier New" w:hAnsi="Courier New" w:cs="Courier New" w:hint="default"/>
+      </w:rPr>
+    </w:lvl>
+    <w:lvl w:ilvl="8" w:tplc="04090005" w:tentative="1">
+      <w:start w:val="1"/>
+      <w:numFmt w:val="bullet"/>
+      <w:lvlText w:val=""/>
+      <w:lvlJc w:val="left"/>
+      <w:pPr>
+        <w:ind w:left="6480" w:hanging="360"/>
+      </w:pPr>
+      <w:rPr>
+        <w:rFonts w:ascii="Wingdings" w:hAnsi="Wingdings" w:hint="default"/>
+      </w:rPr>
+    </w:lvl>
+  </w:abstractNum>
+  <w:abstractNum w:abstractNumId="4" w15:restartNumberingAfterBreak="0">
     <w:nsid w:val="0F4342DC"/>
     <w:multiLevelType w:val="hybridMultilevel"/>
     <w:tmpl w:val="796A7C64"/>
@@ -1729,7 +2362,7 @@
       </w:rPr>
     </w:lvl>
   </w:abstractNum>
-  <w:abstractNum w:abstractNumId="3" w15:restartNumberingAfterBreak="0">
+  <w:abstractNum w:abstractNumId="5" w15:restartNumberingAfterBreak="0">
     <w:nsid w:val="0FF31E73"/>
     <w:multiLevelType w:val="hybridMultilevel"/>
     <w:tmpl w:val="0F349802"/>
@@ -1745,6 +2378,119 @@
         <w:rFonts w:ascii="Symbol" w:hAnsi="Symbol" w:hint="default"/>
       </w:rPr>
     </w:lvl>
+    <w:lvl w:ilvl="1" w:tplc="04090003">
+      <w:start w:val="1"/>
+      <w:numFmt w:val="bullet"/>
+      <w:lvlText w:val="o"/>
+      <w:lvlJc w:val="left"/>
+      <w:pPr>
+        <w:ind w:left="1440" w:hanging="360"/>
+      </w:pPr>
+      <w:rPr>
+        <w:rFonts w:ascii="Courier New" w:hAnsi="Courier New" w:cs="Courier New" w:hint="default"/>
+      </w:rPr>
+    </w:lvl>
+    <w:lvl w:ilvl="2" w:tplc="04090005" w:tentative="1">
+      <w:start w:val="1"/>
+      <w:numFmt w:val="bullet"/>
+      <w:lvlText w:val=""/>
+      <w:lvlJc w:val="left"/>
+      <w:pPr>
+        <w:ind w:left="2160" w:hanging="360"/>
+      </w:pPr>
+      <w:rPr>
+        <w:rFonts w:ascii="Wingdings" w:hAnsi="Wingdings" w:hint="default"/>
+      </w:rPr>
+    </w:lvl>
+    <w:lvl w:ilvl="3" w:tplc="04090001" w:tentative="1">
+      <w:start w:val="1"/>
+      <w:numFmt w:val="bullet"/>
+      <w:lvlText w:val=""/>
+      <w:lvlJc w:val="left"/>
+      <w:pPr>
+        <w:ind w:left="2880" w:hanging="360"/>
+      </w:pPr>
+      <w:rPr>
+        <w:rFonts w:ascii="Symbol" w:hAnsi="Symbol" w:hint="default"/>
+      </w:rPr>
+    </w:lvl>
+    <w:lvl w:ilvl="4" w:tplc="04090003" w:tentative="1">
+      <w:start w:val="1"/>
+      <w:numFmt w:val="bullet"/>
+      <w:lvlText w:val="o"/>
+      <w:lvlJc w:val="left"/>
+      <w:pPr>
+        <w:ind w:left="3600" w:hanging="360"/>
+      </w:pPr>
+      <w:rPr>
+        <w:rFonts w:ascii="Courier New" w:hAnsi="Courier New" w:cs="Courier New" w:hint="default"/>
+      </w:rPr>
+    </w:lvl>
+    <w:lvl w:ilvl="5" w:tplc="04090005" w:tentative="1">
+      <w:start w:val="1"/>
+      <w:numFmt w:val="bullet"/>
+      <w:lvlText w:val=""/>
+      <w:lvlJc w:val="left"/>
+      <w:pPr>
+        <w:ind w:left="4320" w:hanging="360"/>
+      </w:pPr>
+      <w:rPr>
+        <w:rFonts w:ascii="Wingdings" w:hAnsi="Wingdings" w:hint="default"/>
+      </w:rPr>
+    </w:lvl>
+    <w:lvl w:ilvl="6" w:tplc="04090001" w:tentative="1">
+      <w:start w:val="1"/>
+      <w:numFmt w:val="bullet"/>
+      <w:lvlText w:val=""/>
+      <w:lvlJc w:val="left"/>
+      <w:pPr>
+        <w:ind w:left="5040" w:hanging="360"/>
+      </w:pPr>
+      <w:rPr>
+        <w:rFonts w:ascii="Symbol" w:hAnsi="Symbol" w:hint="default"/>
+      </w:rPr>
+    </w:lvl>
+    <w:lvl w:ilvl="7" w:tplc="04090003" w:tentative="1">
+      <w:start w:val="1"/>
+      <w:numFmt w:val="bullet"/>
+      <w:lvlText w:val="o"/>
+      <w:lvlJc w:val="left"/>
+      <w:pPr>
+        <w:ind w:left="5760" w:hanging="360"/>
+      </w:pPr>
+      <w:rPr>
+        <w:rFonts w:ascii="Courier New" w:hAnsi="Courier New" w:cs="Courier New" w:hint="default"/>
+      </w:rPr>
+    </w:lvl>
+    <w:lvl w:ilvl="8" w:tplc="04090005" w:tentative="1">
+      <w:start w:val="1"/>
+      <w:numFmt w:val="bullet"/>
+      <w:lvlText w:val=""/>
+      <w:lvlJc w:val="left"/>
+      <w:pPr>
+        <w:ind w:left="6480" w:hanging="360"/>
+      </w:pPr>
+      <w:rPr>
+        <w:rFonts w:ascii="Wingdings" w:hAnsi="Wingdings" w:hint="default"/>
+      </w:rPr>
+    </w:lvl>
+  </w:abstractNum>
+  <w:abstractNum w:abstractNumId="6" w15:restartNumberingAfterBreak="0">
+    <w:nsid w:val="1D707B33"/>
+    <w:multiLevelType w:val="hybridMultilevel"/>
+    <w:tmpl w:val="2F260EC2"/>
+    <w:lvl w:ilvl="0" w:tplc="04090001">
+      <w:start w:val="1"/>
+      <w:numFmt w:val="bullet"/>
+      <w:lvlText w:val=""/>
+      <w:lvlJc w:val="left"/>
+      <w:pPr>
+        <w:ind w:left="720" w:hanging="360"/>
+      </w:pPr>
+      <w:rPr>
+        <w:rFonts w:ascii="Symbol" w:hAnsi="Symbol" w:hint="default"/>
+      </w:rPr>
+    </w:lvl>
     <w:lvl w:ilvl="1" w:tplc="04090003" w:tentative="1">
       <w:start w:val="1"/>
       <w:numFmt w:val="bullet"/>
@@ -1842,7 +2588,7 @@
       </w:rPr>
     </w:lvl>
   </w:abstractNum>
-  <w:abstractNum w:abstractNumId="4" w15:restartNumberingAfterBreak="0">
+  <w:abstractNum w:abstractNumId="7" w15:restartNumberingAfterBreak="0">
     <w:nsid w:val="1EB06CB7"/>
     <w:multiLevelType w:val="hybridMultilevel"/>
     <w:tmpl w:val="3684B0FE"/>
@@ -1955,7 +2701,7 @@
       </w:rPr>
     </w:lvl>
   </w:abstractNum>
-  <w:abstractNum w:abstractNumId="5" w15:restartNumberingAfterBreak="0">
+  <w:abstractNum w:abstractNumId="8" w15:restartNumberingAfterBreak="0">
     <w:nsid w:val="1F565DBC"/>
     <w:multiLevelType w:val="hybridMultilevel"/>
     <w:tmpl w:val="A06496F6"/>
@@ -2068,7 +2814,7 @@
       </w:rPr>
     </w:lvl>
   </w:abstractNum>
-  <w:abstractNum w:abstractNumId="6" w15:restartNumberingAfterBreak="0">
+  <w:abstractNum w:abstractNumId="9" w15:restartNumberingAfterBreak="0">
     <w:nsid w:val="22750B73"/>
     <w:multiLevelType w:val="hybridMultilevel"/>
     <w:tmpl w:val="54408CD0"/>
@@ -2181,7 +2927,7 @@
       </w:rPr>
     </w:lvl>
   </w:abstractNum>
-  <w:abstractNum w:abstractNumId="7" w15:restartNumberingAfterBreak="0">
+  <w:abstractNum w:abstractNumId="10" w15:restartNumberingAfterBreak="0">
     <w:nsid w:val="391921BB"/>
     <w:multiLevelType w:val="hybridMultilevel"/>
     <w:tmpl w:val="5388E468"/>
@@ -2294,7 +3040,7 @@
       </w:rPr>
     </w:lvl>
   </w:abstractNum>
-  <w:abstractNum w:abstractNumId="8" w15:restartNumberingAfterBreak="0">
+  <w:abstractNum w:abstractNumId="11" w15:restartNumberingAfterBreak="0">
     <w:nsid w:val="55282FBD"/>
     <w:multiLevelType w:val="hybridMultilevel"/>
     <w:tmpl w:val="57968B48"/>
@@ -2407,7 +3153,7 @@
       </w:rPr>
     </w:lvl>
   </w:abstractNum>
-  <w:abstractNum w:abstractNumId="9" w15:restartNumberingAfterBreak="0">
+  <w:abstractNum w:abstractNumId="12" w15:restartNumberingAfterBreak="0">
     <w:nsid w:val="605F5557"/>
     <w:multiLevelType w:val="hybridMultilevel"/>
     <w:tmpl w:val="569057A4"/>
@@ -2520,7 +3266,7 @@
       </w:rPr>
     </w:lvl>
   </w:abstractNum>
-  <w:abstractNum w:abstractNumId="10" w15:restartNumberingAfterBreak="0">
+  <w:abstractNum w:abstractNumId="13" w15:restartNumberingAfterBreak="0">
     <w:nsid w:val="65AB2578"/>
     <w:multiLevelType w:val="hybridMultilevel"/>
     <w:tmpl w:val="7EC60BEA"/>
@@ -2633,7 +3379,7 @@
       </w:rPr>
     </w:lvl>
   </w:abstractNum>
-  <w:abstractNum w:abstractNumId="11" w15:restartNumberingAfterBreak="0">
+  <w:abstractNum w:abstractNumId="14" w15:restartNumberingAfterBreak="0">
     <w:nsid w:val="686838B2"/>
     <w:multiLevelType w:val="hybridMultilevel"/>
     <w:tmpl w:val="9E186970"/>
@@ -2773,7 +3519,7 @@
       </w:rPr>
     </w:lvl>
   </w:abstractNum>
-  <w:abstractNum w:abstractNumId="12" w15:restartNumberingAfterBreak="0">
+  <w:abstractNum w:abstractNumId="15" w15:restartNumberingAfterBreak="0">
     <w:nsid w:val="69FC259A"/>
     <w:multiLevelType w:val="hybridMultilevel"/>
     <w:tmpl w:val="9544EA04"/>
@@ -2886,44 +3632,285 @@
       </w:rPr>
     </w:lvl>
   </w:abstractNum>
+  <w:abstractNum w:abstractNumId="16" w15:restartNumberingAfterBreak="0">
+    <w:nsid w:val="6DA51126"/>
+    <w:multiLevelType w:val="hybridMultilevel"/>
+    <w:tmpl w:val="6E08A20E"/>
+    <w:lvl w:ilvl="0" w:tplc="04090001">
+      <w:start w:val="1"/>
+      <w:numFmt w:val="bullet"/>
+      <w:lvlText w:val=""/>
+      <w:lvlJc w:val="left"/>
+      <w:pPr>
+        <w:ind w:left="720" w:hanging="360"/>
+      </w:pPr>
+      <w:rPr>
+        <w:rFonts w:ascii="Symbol" w:hAnsi="Symbol" w:hint="default"/>
+      </w:rPr>
+    </w:lvl>
+    <w:lvl w:ilvl="1" w:tplc="04090003">
+      <w:start w:val="1"/>
+      <w:numFmt w:val="bullet"/>
+      <w:lvlText w:val="o"/>
+      <w:lvlJc w:val="left"/>
+      <w:pPr>
+        <w:ind w:left="1440" w:hanging="360"/>
+      </w:pPr>
+      <w:rPr>
+        <w:rFonts w:ascii="Courier New" w:hAnsi="Courier New" w:cs="Courier New" w:hint="default"/>
+      </w:rPr>
+    </w:lvl>
+    <w:lvl w:ilvl="2" w:tplc="04090005">
+      <w:start w:val="1"/>
+      <w:numFmt w:val="bullet"/>
+      <w:lvlText w:val=""/>
+      <w:lvlJc w:val="left"/>
+      <w:pPr>
+        <w:ind w:left="2160" w:hanging="360"/>
+      </w:pPr>
+      <w:rPr>
+        <w:rFonts w:ascii="Wingdings" w:hAnsi="Wingdings" w:hint="default"/>
+      </w:rPr>
+    </w:lvl>
+    <w:lvl w:ilvl="3" w:tplc="04090001" w:tentative="1">
+      <w:start w:val="1"/>
+      <w:numFmt w:val="bullet"/>
+      <w:lvlText w:val=""/>
+      <w:lvlJc w:val="left"/>
+      <w:pPr>
+        <w:ind w:left="2880" w:hanging="360"/>
+      </w:pPr>
+      <w:rPr>
+        <w:rFonts w:ascii="Symbol" w:hAnsi="Symbol" w:hint="default"/>
+      </w:rPr>
+    </w:lvl>
+    <w:lvl w:ilvl="4" w:tplc="04090003" w:tentative="1">
+      <w:start w:val="1"/>
+      <w:numFmt w:val="bullet"/>
+      <w:lvlText w:val="o"/>
+      <w:lvlJc w:val="left"/>
+      <w:pPr>
+        <w:ind w:left="3600" w:hanging="360"/>
+      </w:pPr>
+      <w:rPr>
+        <w:rFonts w:ascii="Courier New" w:hAnsi="Courier New" w:cs="Courier New" w:hint="default"/>
+      </w:rPr>
+    </w:lvl>
+    <w:lvl w:ilvl="5" w:tplc="04090005" w:tentative="1">
+      <w:start w:val="1"/>
+      <w:numFmt w:val="bullet"/>
+      <w:lvlText w:val=""/>
+      <w:lvlJc w:val="left"/>
+      <w:pPr>
+        <w:ind w:left="4320" w:hanging="360"/>
+      </w:pPr>
+      <w:rPr>
+        <w:rFonts w:ascii="Wingdings" w:hAnsi="Wingdings" w:hint="default"/>
+      </w:rPr>
+    </w:lvl>
+    <w:lvl w:ilvl="6" w:tplc="04090001" w:tentative="1">
+      <w:start w:val="1"/>
+      <w:numFmt w:val="bullet"/>
+      <w:lvlText w:val=""/>
+      <w:lvlJc w:val="left"/>
+      <w:pPr>
+        <w:ind w:left="5040" w:hanging="360"/>
+      </w:pPr>
+      <w:rPr>
+        <w:rFonts w:ascii="Symbol" w:hAnsi="Symbol" w:hint="default"/>
+      </w:rPr>
+    </w:lvl>
+    <w:lvl w:ilvl="7" w:tplc="04090003" w:tentative="1">
+      <w:start w:val="1"/>
+      <w:numFmt w:val="bullet"/>
+      <w:lvlText w:val="o"/>
+      <w:lvlJc w:val="left"/>
+      <w:pPr>
+        <w:ind w:left="5760" w:hanging="360"/>
+      </w:pPr>
+      <w:rPr>
+        <w:rFonts w:ascii="Courier New" w:hAnsi="Courier New" w:cs="Courier New" w:hint="default"/>
+      </w:rPr>
+    </w:lvl>
+    <w:lvl w:ilvl="8" w:tplc="04090005" w:tentative="1">
+      <w:start w:val="1"/>
+      <w:numFmt w:val="bullet"/>
+      <w:lvlText w:val=""/>
+      <w:lvlJc w:val="left"/>
+      <w:pPr>
+        <w:ind w:left="6480" w:hanging="360"/>
+      </w:pPr>
+      <w:rPr>
+        <w:rFonts w:ascii="Wingdings" w:hAnsi="Wingdings" w:hint="default"/>
+      </w:rPr>
+    </w:lvl>
+  </w:abstractNum>
+  <w:abstractNum w:abstractNumId="17" w15:restartNumberingAfterBreak="0">
+    <w:nsid w:val="76235CB9"/>
+    <w:multiLevelType w:val="hybridMultilevel"/>
+    <w:tmpl w:val="01241AE8"/>
+    <w:lvl w:ilvl="0" w:tplc="04090001">
+      <w:start w:val="1"/>
+      <w:numFmt w:val="bullet"/>
+      <w:lvlText w:val=""/>
+      <w:lvlJc w:val="left"/>
+      <w:pPr>
+        <w:ind w:left="720" w:hanging="360"/>
+      </w:pPr>
+      <w:rPr>
+        <w:rFonts w:ascii="Symbol" w:hAnsi="Symbol" w:hint="default"/>
+      </w:rPr>
+    </w:lvl>
+    <w:lvl w:ilvl="1" w:tplc="04090003">
+      <w:start w:val="1"/>
+      <w:numFmt w:val="bullet"/>
+      <w:lvlText w:val="o"/>
+      <w:lvlJc w:val="left"/>
+      <w:pPr>
+        <w:ind w:left="1440" w:hanging="360"/>
+      </w:pPr>
+      <w:rPr>
+        <w:rFonts w:ascii="Courier New" w:hAnsi="Courier New" w:cs="Courier New" w:hint="default"/>
+      </w:rPr>
+    </w:lvl>
+    <w:lvl w:ilvl="2" w:tplc="04090005" w:tentative="1">
+      <w:start w:val="1"/>
+      <w:numFmt w:val="bullet"/>
+      <w:lvlText w:val=""/>
+      <w:lvlJc w:val="left"/>
+      <w:pPr>
+        <w:ind w:left="2160" w:hanging="360"/>
+      </w:pPr>
+      <w:rPr>
+        <w:rFonts w:ascii="Wingdings" w:hAnsi="Wingdings" w:hint="default"/>
+      </w:rPr>
+    </w:lvl>
+    <w:lvl w:ilvl="3" w:tplc="04090001" w:tentative="1">
+      <w:start w:val="1"/>
+      <w:numFmt w:val="bullet"/>
+      <w:lvlText w:val=""/>
+      <w:lvlJc w:val="left"/>
+      <w:pPr>
+        <w:ind w:left="2880" w:hanging="360"/>
+      </w:pPr>
+      <w:rPr>
+        <w:rFonts w:ascii="Symbol" w:hAnsi="Symbol" w:hint="default"/>
+      </w:rPr>
+    </w:lvl>
+    <w:lvl w:ilvl="4" w:tplc="04090003" w:tentative="1">
+      <w:start w:val="1"/>
+      <w:numFmt w:val="bullet"/>
+      <w:lvlText w:val="o"/>
+      <w:lvlJc w:val="left"/>
+      <w:pPr>
+        <w:ind w:left="3600" w:hanging="360"/>
+      </w:pPr>
+      <w:rPr>
+        <w:rFonts w:ascii="Courier New" w:hAnsi="Courier New" w:cs="Courier New" w:hint="default"/>
+      </w:rPr>
+    </w:lvl>
+    <w:lvl w:ilvl="5" w:tplc="04090005" w:tentative="1">
+      <w:start w:val="1"/>
+      <w:numFmt w:val="bullet"/>
+      <w:lvlText w:val=""/>
+      <w:lvlJc w:val="left"/>
+      <w:pPr>
+        <w:ind w:left="4320" w:hanging="360"/>
+      </w:pPr>
+      <w:rPr>
+        <w:rFonts w:ascii="Wingdings" w:hAnsi="Wingdings" w:hint="default"/>
+      </w:rPr>
+    </w:lvl>
+    <w:lvl w:ilvl="6" w:tplc="04090001" w:tentative="1">
+      <w:start w:val="1"/>
+      <w:numFmt w:val="bullet"/>
+      <w:lvlText w:val=""/>
+      <w:lvlJc w:val="left"/>
+      <w:pPr>
+        <w:ind w:left="5040" w:hanging="360"/>
+      </w:pPr>
+      <w:rPr>
+        <w:rFonts w:ascii="Symbol" w:hAnsi="Symbol" w:hint="default"/>
+      </w:rPr>
+    </w:lvl>
+    <w:lvl w:ilvl="7" w:tplc="04090003" w:tentative="1">
+      <w:start w:val="1"/>
+      <w:numFmt w:val="bullet"/>
+      <w:lvlText w:val="o"/>
+      <w:lvlJc w:val="left"/>
+      <w:pPr>
+        <w:ind w:left="5760" w:hanging="360"/>
+      </w:pPr>
+      <w:rPr>
+        <w:rFonts w:ascii="Courier New" w:hAnsi="Courier New" w:cs="Courier New" w:hint="default"/>
+      </w:rPr>
+    </w:lvl>
+    <w:lvl w:ilvl="8" w:tplc="04090005" w:tentative="1">
+      <w:start w:val="1"/>
+      <w:numFmt w:val="bullet"/>
+      <w:lvlText w:val=""/>
+      <w:lvlJc w:val="left"/>
+      <w:pPr>
+        <w:ind w:left="6480" w:hanging="360"/>
+      </w:pPr>
+      <w:rPr>
+        <w:rFonts w:ascii="Wingdings" w:hAnsi="Wingdings" w:hint="default"/>
+      </w:rPr>
+    </w:lvl>
+  </w:abstractNum>
   <w:num w:numId="1">
-    <w:abstractNumId w:val="5"/>
+    <w:abstractNumId w:val="8"/>
   </w:num>
   <w:num w:numId="2">
-    <w:abstractNumId w:val="7"/>
+    <w:abstractNumId w:val="10"/>
   </w:num>
   <w:num w:numId="3">
+    <w:abstractNumId w:val="15"/>
+  </w:num>
+  <w:num w:numId="4">
     <w:abstractNumId w:val="12"/>
   </w:num>
-  <w:num w:numId="4">
-    <w:abstractNumId w:val="9"/>
-  </w:num>
   <w:num w:numId="5">
-    <w:abstractNumId w:val="1"/>
+    <w:abstractNumId w:val="2"/>
   </w:num>
   <w:num w:numId="6">
-    <w:abstractNumId w:val="2"/>
+    <w:abstractNumId w:val="4"/>
   </w:num>
   <w:num w:numId="7">
-    <w:abstractNumId w:val="4"/>
+    <w:abstractNumId w:val="7"/>
   </w:num>
   <w:num w:numId="8">
     <w:abstractNumId w:val="0"/>
   </w:num>
   <w:num w:numId="9">
-    <w:abstractNumId w:val="8"/>
+    <w:abstractNumId w:val="11"/>
   </w:num>
   <w:num w:numId="10">
-    <w:abstractNumId w:val="10"/>
+    <w:abstractNumId w:val="13"/>
   </w:num>
   <w:num w:numId="11">
-    <w:abstractNumId w:val="3"/>
+    <w:abstractNumId w:val="5"/>
   </w:num>
   <w:num w:numId="12">
-    <w:abstractNumId w:val="11"/>
+    <w:abstractNumId w:val="14"/>
   </w:num>
   <w:num w:numId="13">
+    <w:abstractNumId w:val="9"/>
+  </w:num>
+  <w:num w:numId="14">
+    <w:abstractNumId w:val="17"/>
+  </w:num>
+  <w:num w:numId="15">
+    <w:abstractNumId w:val="16"/>
+  </w:num>
+  <w:num w:numId="16">
     <w:abstractNumId w:val="6"/>
+  </w:num>
+  <w:num w:numId="17">
+    <w:abstractNumId w:val="1"/>
+  </w:num>
+  <w:num w:numId="18">
+    <w:abstractNumId w:val="3"/>
   </w:num>
 </w:numbering>
 </file>

</xml_diff>

<commit_message>
Just before the start of class 6
</commit_message>
<xml_diff>
--- a/Class Notes.docx
+++ b/Class Notes.docx
@@ -38,16 +38,11 @@
         <w:pStyle w:val="ListParagraph"/>
         <w:numPr>
           <w:ilvl w:val="0"/>
-          <w:numId w:val="11"/>
-        </w:numPr>
-      </w:pPr>
-      <w:r>
-        <w:t>Are there pros/cons to writing styles in the head section of HTML vs. linking to CSS</w:t>
-      </w:r>
-      <w:r>
-        <w:t>?</w:t>
-      </w:r>
-    </w:p>
+          <w:numId w:val="21"/>
+        </w:numPr>
+      </w:pPr>
+    </w:p>
+    <w:p/>
     <w:p>
       <w:pPr>
         <w:pBdr>
@@ -58,6 +53,718 @@
         </w:rPr>
       </w:pPr>
     </w:p>
+    <w:p>
+      <w:pPr>
+        <w:rPr>
+          <w:b/>
+        </w:rPr>
+      </w:pPr>
+      <w:r>
+        <w:rPr>
+          <w:b/>
+        </w:rPr>
+        <w:t>Class 6: Wednesday November 28</w:t>
+      </w:r>
+      <w:r>
+        <w:rPr>
+          <w:b/>
+          <w:vertAlign w:val="superscript"/>
+        </w:rPr>
+        <w:t>th</w:t>
+      </w:r>
+    </w:p>
+    <w:p>
+      <w:bookmarkStart w:id="0" w:name="_GoBack"/>
+      <w:bookmarkEnd w:id="0"/>
+    </w:p>
+    <w:p>
+      <w:pPr>
+        <w:rPr>
+          <w:b/>
+        </w:rPr>
+      </w:pPr>
+    </w:p>
+    <w:p>
+      <w:pPr>
+        <w:rPr>
+          <w:b/>
+        </w:rPr>
+      </w:pPr>
+      <w:r>
+        <w:rPr>
+          <w:b/>
+        </w:rPr>
+        <w:t>Class 5: Monday November 26</w:t>
+      </w:r>
+      <w:r>
+        <w:rPr>
+          <w:b/>
+          <w:vertAlign w:val="superscript"/>
+        </w:rPr>
+        <w:t>th</w:t>
+      </w:r>
+    </w:p>
+    <w:p>
+      <w:pPr>
+        <w:rPr>
+          <w:u w:val="single"/>
+        </w:rPr>
+      </w:pPr>
+      <w:r>
+        <w:rPr>
+          <w:u w:val="single"/>
+        </w:rPr>
+        <w:t>Resources for Future Use</w:t>
+      </w:r>
+    </w:p>
+    <w:p>
+      <w:pPr>
+        <w:pStyle w:val="ListParagraph"/>
+        <w:numPr>
+          <w:ilvl w:val="0"/>
+          <w:numId w:val="21"/>
+        </w:numPr>
+      </w:pPr>
+      <w:r>
+        <w:t xml:space="preserve">Jon </w:t>
+      </w:r>
+      <w:proofErr w:type="spellStart"/>
+      <w:r>
+        <w:t>Duckett</w:t>
+      </w:r>
+      <w:proofErr w:type="spellEnd"/>
+      <w:r>
+        <w:t xml:space="preserve"> books</w:t>
+      </w:r>
+    </w:p>
+    <w:p>
+      <w:pPr>
+        <w:pStyle w:val="ListParagraph"/>
+        <w:numPr>
+          <w:ilvl w:val="0"/>
+          <w:numId w:val="21"/>
+        </w:numPr>
+      </w:pPr>
+      <w:r>
+        <w:t>Eloquent JavaScript</w:t>
+      </w:r>
+    </w:p>
+    <w:p>
+      <w:pPr>
+        <w:pStyle w:val="ListParagraph"/>
+        <w:numPr>
+          <w:ilvl w:val="0"/>
+          <w:numId w:val="21"/>
+        </w:numPr>
+      </w:pPr>
+      <w:r>
+        <w:t>Code School</w:t>
+      </w:r>
+    </w:p>
+    <w:p>
+      <w:pPr>
+        <w:rPr>
+          <w:u w:val="single"/>
+        </w:rPr>
+      </w:pPr>
+    </w:p>
+    <w:p>
+      <w:pPr>
+        <w:rPr>
+          <w:u w:val="single"/>
+        </w:rPr>
+      </w:pPr>
+      <w:r>
+        <w:rPr>
+          <w:u w:val="single"/>
+        </w:rPr>
+        <w:t>Typography</w:t>
+      </w:r>
+    </w:p>
+    <w:p>
+      <w:r>
+        <w:t>Properties</w:t>
+      </w:r>
+    </w:p>
+    <w:p>
+      <w:pPr>
+        <w:pStyle w:val="ListParagraph"/>
+        <w:numPr>
+          <w:ilvl w:val="0"/>
+          <w:numId w:val="22"/>
+        </w:numPr>
+      </w:pPr>
+      <w:r>
+        <w:t>Line height</w:t>
+      </w:r>
+    </w:p>
+    <w:p>
+      <w:pPr>
+        <w:pStyle w:val="ListParagraph"/>
+        <w:numPr>
+          <w:ilvl w:val="0"/>
+          <w:numId w:val="22"/>
+        </w:numPr>
+      </w:pPr>
+      <w:r>
+        <w:t>font size</w:t>
+      </w:r>
+    </w:p>
+    <w:p>
+      <w:pPr>
+        <w:pStyle w:val="ListParagraph"/>
+        <w:numPr>
+          <w:ilvl w:val="1"/>
+          <w:numId w:val="22"/>
+        </w:numPr>
+      </w:pPr>
+      <w:proofErr w:type="spellStart"/>
+      <w:r>
+        <w:t>px</w:t>
+      </w:r>
+      <w:proofErr w:type="spellEnd"/>
+    </w:p>
+    <w:p>
+      <w:pPr>
+        <w:pStyle w:val="ListParagraph"/>
+        <w:numPr>
+          <w:ilvl w:val="1"/>
+          <w:numId w:val="22"/>
+        </w:numPr>
+      </w:pPr>
+      <w:proofErr w:type="spellStart"/>
+      <w:r>
+        <w:t>em</w:t>
+      </w:r>
+      <w:proofErr w:type="spellEnd"/>
+      <w:r>
+        <w:t xml:space="preserve"> (relative to parent container)</w:t>
+      </w:r>
+    </w:p>
+    <w:p>
+      <w:pPr>
+        <w:pStyle w:val="ListParagraph"/>
+        <w:numPr>
+          <w:ilvl w:val="1"/>
+          <w:numId w:val="22"/>
+        </w:numPr>
+      </w:pPr>
+      <w:r>
+        <w:t>rem (relative to document size)</w:t>
+      </w:r>
+    </w:p>
+    <w:p>
+      <w:pPr>
+        <w:pStyle w:val="ListParagraph"/>
+        <w:numPr>
+          <w:ilvl w:val="1"/>
+          <w:numId w:val="22"/>
+        </w:numPr>
+      </w:pPr>
+      <w:proofErr w:type="spellStart"/>
+      <w:r>
+        <w:t>vwh</w:t>
+      </w:r>
+      <w:proofErr w:type="spellEnd"/>
+      <w:r>
+        <w:t xml:space="preserve"> (responsive to browser size)</w:t>
+      </w:r>
+    </w:p>
+    <w:p>
+      <w:pPr>
+        <w:pStyle w:val="ListParagraph"/>
+        <w:numPr>
+          <w:ilvl w:val="0"/>
+          <w:numId w:val="22"/>
+        </w:numPr>
+      </w:pPr>
+      <w:r>
+        <w:t>line length</w:t>
+      </w:r>
+    </w:p>
+    <w:p>
+      <w:pPr>
+        <w:pStyle w:val="ListParagraph"/>
+        <w:numPr>
+          <w:ilvl w:val="0"/>
+          <w:numId w:val="22"/>
+        </w:numPr>
+      </w:pPr>
+      <w:r>
+        <w:t>letter spacing</w:t>
+      </w:r>
+    </w:p>
+    <w:p>
+      <w:pPr>
+        <w:pStyle w:val="ListParagraph"/>
+        <w:numPr>
+          <w:ilvl w:val="0"/>
+          <w:numId w:val="22"/>
+        </w:numPr>
+      </w:pPr>
+      <w:r>
+        <w:t>sans serif vs. serif</w:t>
+      </w:r>
+    </w:p>
+    <w:p/>
+    <w:p>
+      <w:pPr>
+        <w:rPr>
+          <w:u w:val="single"/>
+        </w:rPr>
+      </w:pPr>
+      <w:r>
+        <w:rPr>
+          <w:u w:val="single"/>
+        </w:rPr>
+        <w:t>Google Fonts</w:t>
+      </w:r>
+    </w:p>
+    <w:p>
+      <w:pPr>
+        <w:pStyle w:val="ListParagraph"/>
+        <w:numPr>
+          <w:ilvl w:val="0"/>
+          <w:numId w:val="23"/>
+        </w:numPr>
+      </w:pPr>
+      <w:r>
+        <w:t>load times are an important consideration for UX</w:t>
+      </w:r>
+    </w:p>
+    <w:p>
+      <w:pPr>
+        <w:pStyle w:val="ListParagraph"/>
+        <w:numPr>
+          <w:ilvl w:val="0"/>
+          <w:numId w:val="23"/>
+        </w:numPr>
+      </w:pPr>
+      <w:r>
+        <w:t xml:space="preserve">Chrome extension: </w:t>
+      </w:r>
+      <w:proofErr w:type="spellStart"/>
+      <w:r>
+        <w:t>whatfont</w:t>
+      </w:r>
+      <w:proofErr w:type="spellEnd"/>
+    </w:p>
+    <w:p/>
+    <w:p>
+      <w:pPr>
+        <w:rPr>
+          <w:u w:val="single"/>
+        </w:rPr>
+      </w:pPr>
+      <w:r>
+        <w:rPr>
+          <w:u w:val="single"/>
+        </w:rPr>
+        <w:t>Pseudo Classes</w:t>
+      </w:r>
+    </w:p>
+    <w:p>
+      <w:r>
+        <w:rPr>
+          <w:noProof/>
+        </w:rPr>
+        <w:lastRenderedPageBreak/>
+        <w:drawing>
+          <wp:inline distT="0" distB="0" distL="0" distR="0" wp14:anchorId="11EDC75A" wp14:editId="6E112723">
+            <wp:extent cx="4310744" cy="5114986"/>
+            <wp:effectExtent l="19050" t="19050" r="13970" b="9525"/>
+            <wp:docPr id="130" name="Picture 4" descr="Picture 4"/>
+            <wp:cNvGraphicFramePr>
+              <a:graphicFrameLocks xmlns:a="http://schemas.openxmlformats.org/drawingml/2006/main" noChangeAspect="1"/>
+            </wp:cNvGraphicFramePr>
+            <a:graphic xmlns:a="http://schemas.openxmlformats.org/drawingml/2006/main">
+              <a:graphicData uri="http://schemas.openxmlformats.org/drawingml/2006/picture">
+                <pic:pic xmlns:pic="http://schemas.openxmlformats.org/drawingml/2006/picture">
+                  <pic:nvPicPr>
+                    <pic:cNvPr id="130" name="Picture 4" descr="Picture 4"/>
+                    <pic:cNvPicPr>
+                      <a:picLocks noChangeAspect="1"/>
+                    </pic:cNvPicPr>
+                  </pic:nvPicPr>
+                  <pic:blipFill>
+                    <a:blip r:embed="rId5">
+                      <a:extLst/>
+                    </a:blip>
+                    <a:stretch>
+                      <a:fillRect/>
+                    </a:stretch>
+                  </pic:blipFill>
+                  <pic:spPr>
+                    <a:xfrm>
+                      <a:off x="0" y="0"/>
+                      <a:ext cx="4310744" cy="5114986"/>
+                    </a:xfrm>
+                    <a:prstGeom prst="rect">
+                      <a:avLst/>
+                    </a:prstGeom>
+                    <a:ln>
+                      <a:solidFill>
+                        <a:schemeClr val="accent1"/>
+                      </a:solidFill>
+                    </a:ln>
+                  </pic:spPr>
+                </pic:pic>
+              </a:graphicData>
+            </a:graphic>
+          </wp:inline>
+        </w:drawing>
+      </w:r>
+    </w:p>
+    <w:p/>
+    <w:p>
+      <w:pPr>
+        <w:pStyle w:val="ListParagraph"/>
+        <w:numPr>
+          <w:ilvl w:val="0"/>
+          <w:numId w:val="24"/>
+        </w:numPr>
+      </w:pPr>
+      <w:r>
+        <w:t>hover</w:t>
+      </w:r>
+    </w:p>
+    <w:p>
+      <w:pPr>
+        <w:pStyle w:val="ListParagraph"/>
+        <w:numPr>
+          <w:ilvl w:val="1"/>
+          <w:numId w:val="24"/>
+        </w:numPr>
+      </w:pPr>
+      <w:r>
+        <w:t>use transition property to make changes more visible</w:t>
+      </w:r>
+      <w:r>
+        <w:t xml:space="preserve"> (see the change in hover state as opposed to jumping immediately)</w:t>
+      </w:r>
+    </w:p>
+    <w:p>
+      <w:pPr>
+        <w:pStyle w:val="ListParagraph"/>
+        <w:numPr>
+          <w:ilvl w:val="0"/>
+          <w:numId w:val="24"/>
+        </w:numPr>
+      </w:pPr>
+      <w:proofErr w:type="gramStart"/>
+      <w:r>
+        <w:t>active</w:t>
+      </w:r>
+      <w:proofErr w:type="gramEnd"/>
+      <w:r>
+        <w:t>: element engaged (e.g. being clicked on, typed in, etc.)</w:t>
+      </w:r>
+    </w:p>
+    <w:p>
+      <w:pPr>
+        <w:pStyle w:val="ListParagraph"/>
+        <w:numPr>
+          <w:ilvl w:val="0"/>
+          <w:numId w:val="24"/>
+        </w:numPr>
+      </w:pPr>
+      <w:r>
+        <w:t>focus: doesn’t need to be active</w:t>
+      </w:r>
+      <w:r>
+        <w:t>, tabbing through elements one way to stimulate focus without being active</w:t>
+      </w:r>
+    </w:p>
+    <w:p/>
+    <w:p>
+      <w:pPr>
+        <w:rPr>
+          <w:u w:val="single"/>
+        </w:rPr>
+      </w:pPr>
+      <w:r>
+        <w:rPr>
+          <w:u w:val="single"/>
+        </w:rPr>
+        <w:t>Bootstrap</w:t>
+      </w:r>
+    </w:p>
+    <w:p/>
+    <w:p>
+      <w:pPr>
+        <w:rPr>
+          <w:b/>
+        </w:rPr>
+      </w:pPr>
+    </w:p>
+    <w:p>
+      <w:pPr>
+        <w:rPr>
+          <w:b/>
+        </w:rPr>
+      </w:pPr>
+    </w:p>
+    <w:p>
+      <w:pPr>
+        <w:rPr>
+          <w:b/>
+        </w:rPr>
+      </w:pPr>
+      <w:r>
+        <w:rPr>
+          <w:b/>
+        </w:rPr>
+        <w:lastRenderedPageBreak/>
+        <w:t>Class 4: Monday November 19</w:t>
+      </w:r>
+      <w:r>
+        <w:rPr>
+          <w:b/>
+          <w:vertAlign w:val="superscript"/>
+        </w:rPr>
+        <w:t>th</w:t>
+      </w:r>
+    </w:p>
+    <w:p>
+      <w:pPr>
+        <w:rPr>
+          <w:u w:val="single"/>
+        </w:rPr>
+      </w:pPr>
+      <w:r>
+        <w:rPr>
+          <w:u w:val="single"/>
+        </w:rPr>
+        <w:t>HTML semantics</w:t>
+      </w:r>
+    </w:p>
+    <w:p>
+      <w:pPr>
+        <w:pStyle w:val="ListParagraph"/>
+        <w:numPr>
+          <w:ilvl w:val="0"/>
+          <w:numId w:val="19"/>
+        </w:numPr>
+      </w:pPr>
+      <w:r>
+        <w:t>Using specific tags makes it easy for machines to digest the importance of the content from the human perspective</w:t>
+      </w:r>
+    </w:p>
+    <w:p>
+      <w:r>
+        <w:rPr>
+          <w:noProof/>
+        </w:rPr>
+        <w:drawing>
+          <wp:inline distT="0" distB="0" distL="0" distR="0" wp14:anchorId="2B4BE20F" wp14:editId="6BC8AAAD">
+            <wp:extent cx="5943600" cy="2755900"/>
+            <wp:effectExtent l="19050" t="19050" r="19050" b="25400"/>
+            <wp:docPr id="186" name="Picture 5" descr="Picture 5"/>
+            <wp:cNvGraphicFramePr>
+              <a:graphicFrameLocks xmlns:a="http://schemas.openxmlformats.org/drawingml/2006/main" noChangeAspect="1"/>
+            </wp:cNvGraphicFramePr>
+            <a:graphic xmlns:a="http://schemas.openxmlformats.org/drawingml/2006/main">
+              <a:graphicData uri="http://schemas.openxmlformats.org/drawingml/2006/picture">
+                <pic:pic xmlns:pic="http://schemas.openxmlformats.org/drawingml/2006/picture">
+                  <pic:nvPicPr>
+                    <pic:cNvPr id="186" name="Picture 5" descr="Picture 5"/>
+                    <pic:cNvPicPr>
+                      <a:picLocks noChangeAspect="1"/>
+                    </pic:cNvPicPr>
+                  </pic:nvPicPr>
+                  <pic:blipFill>
+                    <a:blip r:embed="rId6">
+                      <a:extLst/>
+                    </a:blip>
+                    <a:stretch>
+                      <a:fillRect/>
+                    </a:stretch>
+                  </pic:blipFill>
+                  <pic:spPr>
+                    <a:xfrm>
+                      <a:off x="0" y="0"/>
+                      <a:ext cx="5943600" cy="2755900"/>
+                    </a:xfrm>
+                    <a:prstGeom prst="rect">
+                      <a:avLst/>
+                    </a:prstGeom>
+                    <a:ln>
+                      <a:solidFill>
+                        <a:schemeClr val="tx1"/>
+                      </a:solidFill>
+                    </a:ln>
+                  </pic:spPr>
+                </pic:pic>
+              </a:graphicData>
+            </a:graphic>
+          </wp:inline>
+        </w:drawing>
+      </w:r>
+    </w:p>
+    <w:p>
+      <w:pPr>
+        <w:pStyle w:val="ListParagraph"/>
+        <w:numPr>
+          <w:ilvl w:val="0"/>
+          <w:numId w:val="19"/>
+        </w:numPr>
+      </w:pPr>
+      <w:r>
+        <w:t>Difference between classes &amp; IDs</w:t>
+      </w:r>
+    </w:p>
+    <w:p>
+      <w:pPr>
+        <w:pStyle w:val="ListParagraph"/>
+        <w:numPr>
+          <w:ilvl w:val="1"/>
+          <w:numId w:val="19"/>
+        </w:numPr>
+      </w:pPr>
+      <w:r>
+        <w:t>IDs are one-time use (and can be used to link directly to the ID in the page)</w:t>
+      </w:r>
+    </w:p>
+    <w:p>
+      <w:pPr>
+        <w:pStyle w:val="ListParagraph"/>
+        <w:numPr>
+          <w:ilvl w:val="1"/>
+          <w:numId w:val="19"/>
+        </w:numPr>
+      </w:pPr>
+      <w:r>
+        <w:t>Classes are used for multiple HTML elements</w:t>
+      </w:r>
+    </w:p>
+    <w:p/>
+    <w:p>
+      <w:pPr>
+        <w:rPr>
+          <w:u w:val="single"/>
+        </w:rPr>
+      </w:pPr>
+      <w:r>
+        <w:rPr>
+          <w:u w:val="single"/>
+        </w:rPr>
+        <w:t>Multiple CSS files</w:t>
+      </w:r>
+    </w:p>
+    <w:p>
+      <w:pPr>
+        <w:pStyle w:val="ListParagraph"/>
+        <w:numPr>
+          <w:ilvl w:val="0"/>
+          <w:numId w:val="20"/>
+        </w:numPr>
+      </w:pPr>
+      <w:r>
+        <w:t>Browser will read multiple files in chronological order as one giant .</w:t>
+      </w:r>
+      <w:proofErr w:type="spellStart"/>
+      <w:r>
+        <w:t>css</w:t>
+      </w:r>
+      <w:proofErr w:type="spellEnd"/>
+    </w:p>
+    <w:p>
+      <w:pPr>
+        <w:pStyle w:val="ListParagraph"/>
+        <w:numPr>
+          <w:ilvl w:val="0"/>
+          <w:numId w:val="20"/>
+        </w:numPr>
+      </w:pPr>
+      <w:r>
+        <w:t>loading order MATTERS, CSS reads top-to-bottom, don’t want to conflict and end up with undesirable result</w:t>
+      </w:r>
+    </w:p>
+    <w:p/>
+    <w:p>
+      <w:pPr>
+        <w:rPr>
+          <w:u w:val="single"/>
+        </w:rPr>
+      </w:pPr>
+      <w:r>
+        <w:rPr>
+          <w:u w:val="single"/>
+        </w:rPr>
+        <w:t>CSS Resets</w:t>
+      </w:r>
+    </w:p>
+    <w:p>
+      <w:pPr>
+        <w:pStyle w:val="ListParagraph"/>
+        <w:numPr>
+          <w:ilvl w:val="0"/>
+          <w:numId w:val="20"/>
+        </w:numPr>
+      </w:pPr>
+      <w:r>
+        <w:t>What is it? A</w:t>
+      </w:r>
+      <w:r>
+        <w:t xml:space="preserve"> file that returns every CSS style to “0”, removes all formatting</w:t>
+      </w:r>
+    </w:p>
+    <w:p>
+      <w:pPr>
+        <w:pStyle w:val="ListParagraph"/>
+        <w:numPr>
+          <w:ilvl w:val="0"/>
+          <w:numId w:val="20"/>
+        </w:numPr>
+      </w:pPr>
+      <w:r>
+        <w:t>Why use one? It is a tool for cross-browser functionality</w:t>
+      </w:r>
+    </w:p>
+    <w:p>
+      <w:pPr>
+        <w:pStyle w:val="ListParagraph"/>
+        <w:numPr>
+          <w:ilvl w:val="1"/>
+          <w:numId w:val="20"/>
+        </w:numPr>
+        <w:rPr>
+          <w:i/>
+        </w:rPr>
+      </w:pPr>
+      <w:proofErr w:type="gramStart"/>
+      <w:r>
+        <w:rPr>
+          <w:i/>
+        </w:rPr>
+        <w:t>guessing</w:t>
+      </w:r>
+      <w:proofErr w:type="gramEnd"/>
+      <w:r>
+        <w:rPr>
+          <w:i/>
+        </w:rPr>
+        <w:t xml:space="preserve"> we reset to zero BEFORE adding our styles to remove any browser-specific formatting?</w:t>
+      </w:r>
+    </w:p>
+    <w:p/>
+    <w:p>
+      <w:pPr>
+        <w:rPr>
+          <w:u w:val="single"/>
+        </w:rPr>
+      </w:pPr>
+      <w:r>
+        <w:rPr>
+          <w:u w:val="single"/>
+        </w:rPr>
+        <w:t>Deploying Sites</w:t>
+      </w:r>
+    </w:p>
+    <w:p/>
+    <w:p/>
+    <w:p/>
+    <w:p/>
     <w:p>
       <w:pPr>
         <w:rPr>
@@ -165,7 +872,7 @@
                     </pic:cNvPicPr>
                   </pic:nvPicPr>
                   <pic:blipFill>
-                    <a:blip r:embed="rId5" cstate="print">
+                    <a:blip r:embed="rId7" cstate="print">
                       <a:extLst>
                         <a:ext uri="{28A0092B-C50C-407E-A947-70E740481C1C}">
                           <a14:useLocalDpi xmlns:a14="http://schemas.microsoft.com/office/drawing/2010/main" val="0"/>
@@ -304,7 +1011,7 @@
                     </pic:cNvPicPr>
                   </pic:nvPicPr>
                   <pic:blipFill>
-                    <a:blip r:embed="rId6" cstate="print">
+                    <a:blip r:embed="rId8" cstate="print">
                       <a:extLst>
                         <a:ext uri="{28A0092B-C50C-407E-A947-70E740481C1C}">
                           <a14:useLocalDpi xmlns:a14="http://schemas.microsoft.com/office/drawing/2010/main" val="0"/>
@@ -379,7 +1086,6 @@
         </w:numPr>
       </w:pPr>
       <w:r>
-        <w:lastRenderedPageBreak/>
         <w:t>box-sizing: makes it easier to make a box model the size you actually want it to be</w:t>
       </w:r>
     </w:p>
@@ -392,6 +1098,7 @@
         </w:numPr>
       </w:pPr>
       <w:r>
+        <w:lastRenderedPageBreak/>
         <w:t>e.g. make my box 400px x 400px, and factor in the margins/padding/borders from there to end with a 400px x 400px</w:t>
       </w:r>
     </w:p>
@@ -415,7 +1122,7 @@
           <w:numId w:val="13"/>
         </w:numPr>
       </w:pPr>
-      <w:hyperlink r:id="rId7" w:history="1">
+      <w:hyperlink r:id="rId9" w:history="1">
         <w:r>
           <w:rPr>
             <w:rStyle w:val="Hyperlink"/>
@@ -535,7 +1242,7 @@
                     </pic:cNvPicPr>
                   </pic:nvPicPr>
                   <pic:blipFill>
-                    <a:blip r:embed="rId8" cstate="print">
+                    <a:blip r:embed="rId10" cstate="print">
                       <a:extLst>
                         <a:ext uri="{28A0092B-C50C-407E-A947-70E740481C1C}">
                           <a14:useLocalDpi xmlns:a14="http://schemas.microsoft.com/office/drawing/2010/main" val="0"/>
@@ -636,7 +1343,7 @@
                     </pic:cNvPicPr>
                   </pic:nvPicPr>
                   <pic:blipFill>
-                    <a:blip r:embed="rId9" cstate="print">
+                    <a:blip r:embed="rId11" cstate="print">
                       <a:extLst>
                         <a:ext uri="{28A0092B-C50C-407E-A947-70E740481C1C}">
                           <a14:useLocalDpi xmlns:a14="http://schemas.microsoft.com/office/drawing/2010/main" val="0"/>
@@ -691,7 +1398,7 @@
           <w:u w:val="single"/>
         </w:rPr>
       </w:pPr>
-      <w:hyperlink r:id="rId10" w:history="1">
+      <w:hyperlink r:id="rId12" w:history="1">
         <w:r>
           <w:rPr>
             <w:rStyle w:val="Hyperlink"/>
@@ -735,7 +1442,6 @@
         </w:numPr>
       </w:pPr>
       <w:r>
-        <w:lastRenderedPageBreak/>
         <w:t>left (float left)</w:t>
       </w:r>
     </w:p>
@@ -748,6 +1454,7 @@
         </w:numPr>
       </w:pPr>
       <w:r>
+        <w:lastRenderedPageBreak/>
         <w:t>right (float right)</w:t>
       </w:r>
     </w:p>
@@ -878,7 +1585,13 @@
         <w:t>Relative</w:t>
       </w:r>
       <w:r>
-        <w:t xml:space="preserve"> (positioned relative to other elements in the container)</w:t>
+        <w:t xml:space="preserve"> (positioned relative to other elements in the container</w:t>
+      </w:r>
+      <w:r>
+        <w:t>, NOT taken out of the flow of the page</w:t>
+      </w:r>
+      <w:r>
+        <w:t>)</w:t>
       </w:r>
     </w:p>
     <w:p>
@@ -911,10 +1624,7 @@
         </w:numPr>
       </w:pPr>
       <w:r>
-        <w:t>Fixed (</w:t>
-      </w:r>
-      <w:r>
-        <w:t>positioned on specific coordinates</w:t>
+        <w:t>Fixed (positioned on specific coordinates</w:t>
       </w:r>
       <w:r>
         <w:t xml:space="preserve"> in the browser window</w:t>
@@ -923,10 +1633,7 @@
         <w:t>)</w:t>
       </w:r>
     </w:p>
-    <w:p>
-      <w:bookmarkStart w:id="0" w:name="_GoBack"/>
-      <w:bookmarkEnd w:id="0"/>
-    </w:p>
+    <w:p/>
     <w:p>
       <w:r>
         <w:t>Layering</w:t>
@@ -1006,7 +1713,7 @@
       </w:r>
     </w:p>
     <w:p>
-      <w:hyperlink r:id="rId11" w:history="1">
+      <w:hyperlink r:id="rId13" w:history="1">
         <w:r>
           <w:rPr>
             <w:rStyle w:val="Hyperlink"/>
@@ -1016,7 +1723,7 @@
       </w:hyperlink>
     </w:p>
     <w:p>
-      <w:hyperlink r:id="rId12" w:history="1">
+      <w:hyperlink r:id="rId14" w:history="1">
         <w:r>
           <w:rPr>
             <w:rStyle w:val="Hyperlink"/>
@@ -1026,7 +1733,7 @@
       </w:hyperlink>
     </w:p>
     <w:p>
-      <w:hyperlink r:id="rId13" w:history="1">
+      <w:hyperlink r:id="rId15" w:history="1">
         <w:r>
           <w:rPr>
             <w:rStyle w:val="Hyperlink"/>
@@ -1407,7 +2114,7 @@
       <w:r>
         <w:t xml:space="preserve">HTML tags resource: </w:t>
       </w:r>
-      <w:hyperlink r:id="rId14" w:history="1">
+      <w:hyperlink r:id="rId16" w:history="1">
         <w:r>
           <w:rPr>
             <w:rStyle w:val="Hyperlink"/>
@@ -1798,6 +2505,119 @@
 <file path=word/numbering.xml><?xml version="1.0" encoding="utf-8"?>
 <w:numbering xmlns:wpc="http://schemas.microsoft.com/office/word/2010/wordprocessingCanvas" xmlns:mc="http://schemas.openxmlformats.org/markup-compatibility/2006" xmlns:o="urn:schemas-microsoft-com:office:office" xmlns:r="http://schemas.openxmlformats.org/officeDocument/2006/relationships" xmlns:m="http://schemas.openxmlformats.org/officeDocument/2006/math" xmlns:v="urn:schemas-microsoft-com:vml" xmlns:wp14="http://schemas.microsoft.com/office/word/2010/wordprocessingDrawing" xmlns:wp="http://schemas.openxmlformats.org/drawingml/2006/wordprocessingDrawing" xmlns:w10="urn:schemas-microsoft-com:office:word" xmlns:w="http://schemas.openxmlformats.org/wordprocessingml/2006/main" xmlns:w14="http://schemas.microsoft.com/office/word/2010/wordml" xmlns:w15="http://schemas.microsoft.com/office/word/2012/wordml" xmlns:wpg="http://schemas.microsoft.com/office/word/2010/wordprocessingGroup" xmlns:wpi="http://schemas.microsoft.com/office/word/2010/wordprocessingInk" xmlns:wne="http://schemas.microsoft.com/office/word/2006/wordml" xmlns:wps="http://schemas.microsoft.com/office/word/2010/wordprocessingShape" mc:Ignorable="w14 w15 wp14">
   <w:abstractNum w:abstractNumId="0" w15:restartNumberingAfterBreak="0">
+    <w:nsid w:val="02593AA7"/>
+    <w:multiLevelType w:val="hybridMultilevel"/>
+    <w:tmpl w:val="BF082086"/>
+    <w:lvl w:ilvl="0" w:tplc="04090001">
+      <w:start w:val="1"/>
+      <w:numFmt w:val="bullet"/>
+      <w:lvlText w:val=""/>
+      <w:lvlJc w:val="left"/>
+      <w:pPr>
+        <w:ind w:left="720" w:hanging="360"/>
+      </w:pPr>
+      <w:rPr>
+        <w:rFonts w:ascii="Symbol" w:hAnsi="Symbol" w:hint="default"/>
+      </w:rPr>
+    </w:lvl>
+    <w:lvl w:ilvl="1" w:tplc="04090003" w:tentative="1">
+      <w:start w:val="1"/>
+      <w:numFmt w:val="bullet"/>
+      <w:lvlText w:val="o"/>
+      <w:lvlJc w:val="left"/>
+      <w:pPr>
+        <w:ind w:left="1440" w:hanging="360"/>
+      </w:pPr>
+      <w:rPr>
+        <w:rFonts w:ascii="Courier New" w:hAnsi="Courier New" w:cs="Courier New" w:hint="default"/>
+      </w:rPr>
+    </w:lvl>
+    <w:lvl w:ilvl="2" w:tplc="04090005" w:tentative="1">
+      <w:start w:val="1"/>
+      <w:numFmt w:val="bullet"/>
+      <w:lvlText w:val=""/>
+      <w:lvlJc w:val="left"/>
+      <w:pPr>
+        <w:ind w:left="2160" w:hanging="360"/>
+      </w:pPr>
+      <w:rPr>
+        <w:rFonts w:ascii="Wingdings" w:hAnsi="Wingdings" w:hint="default"/>
+      </w:rPr>
+    </w:lvl>
+    <w:lvl w:ilvl="3" w:tplc="04090001" w:tentative="1">
+      <w:start w:val="1"/>
+      <w:numFmt w:val="bullet"/>
+      <w:lvlText w:val=""/>
+      <w:lvlJc w:val="left"/>
+      <w:pPr>
+        <w:ind w:left="2880" w:hanging="360"/>
+      </w:pPr>
+      <w:rPr>
+        <w:rFonts w:ascii="Symbol" w:hAnsi="Symbol" w:hint="default"/>
+      </w:rPr>
+    </w:lvl>
+    <w:lvl w:ilvl="4" w:tplc="04090003" w:tentative="1">
+      <w:start w:val="1"/>
+      <w:numFmt w:val="bullet"/>
+      <w:lvlText w:val="o"/>
+      <w:lvlJc w:val="left"/>
+      <w:pPr>
+        <w:ind w:left="3600" w:hanging="360"/>
+      </w:pPr>
+      <w:rPr>
+        <w:rFonts w:ascii="Courier New" w:hAnsi="Courier New" w:cs="Courier New" w:hint="default"/>
+      </w:rPr>
+    </w:lvl>
+    <w:lvl w:ilvl="5" w:tplc="04090005" w:tentative="1">
+      <w:start w:val="1"/>
+      <w:numFmt w:val="bullet"/>
+      <w:lvlText w:val=""/>
+      <w:lvlJc w:val="left"/>
+      <w:pPr>
+        <w:ind w:left="4320" w:hanging="360"/>
+      </w:pPr>
+      <w:rPr>
+        <w:rFonts w:ascii="Wingdings" w:hAnsi="Wingdings" w:hint="default"/>
+      </w:rPr>
+    </w:lvl>
+    <w:lvl w:ilvl="6" w:tplc="04090001" w:tentative="1">
+      <w:start w:val="1"/>
+      <w:numFmt w:val="bullet"/>
+      <w:lvlText w:val=""/>
+      <w:lvlJc w:val="left"/>
+      <w:pPr>
+        <w:ind w:left="5040" w:hanging="360"/>
+      </w:pPr>
+      <w:rPr>
+        <w:rFonts w:ascii="Symbol" w:hAnsi="Symbol" w:hint="default"/>
+      </w:rPr>
+    </w:lvl>
+    <w:lvl w:ilvl="7" w:tplc="04090003" w:tentative="1">
+      <w:start w:val="1"/>
+      <w:numFmt w:val="bullet"/>
+      <w:lvlText w:val="o"/>
+      <w:lvlJc w:val="left"/>
+      <w:pPr>
+        <w:ind w:left="5760" w:hanging="360"/>
+      </w:pPr>
+      <w:rPr>
+        <w:rFonts w:ascii="Courier New" w:hAnsi="Courier New" w:cs="Courier New" w:hint="default"/>
+      </w:rPr>
+    </w:lvl>
+    <w:lvl w:ilvl="8" w:tplc="04090005" w:tentative="1">
+      <w:start w:val="1"/>
+      <w:numFmt w:val="bullet"/>
+      <w:lvlText w:val=""/>
+      <w:lvlJc w:val="left"/>
+      <w:pPr>
+        <w:ind w:left="6480" w:hanging="360"/>
+      </w:pPr>
+      <w:rPr>
+        <w:rFonts w:ascii="Wingdings" w:hAnsi="Wingdings" w:hint="default"/>
+      </w:rPr>
+    </w:lvl>
+  </w:abstractNum>
+  <w:abstractNum w:abstractNumId="1" w15:restartNumberingAfterBreak="0">
     <w:nsid w:val="0563563A"/>
     <w:multiLevelType w:val="hybridMultilevel"/>
     <w:tmpl w:val="7F0C91A8"/>
@@ -1910,7 +2730,7 @@
       </w:rPr>
     </w:lvl>
   </w:abstractNum>
-  <w:abstractNum w:abstractNumId="1" w15:restartNumberingAfterBreak="0">
+  <w:abstractNum w:abstractNumId="2" w15:restartNumberingAfterBreak="0">
     <w:nsid w:val="066E4FD1"/>
     <w:multiLevelType w:val="hybridMultilevel"/>
     <w:tmpl w:val="BC1C1B36"/>
@@ -2023,7 +2843,7 @@
       </w:rPr>
     </w:lvl>
   </w:abstractNum>
-  <w:abstractNum w:abstractNumId="2" w15:restartNumberingAfterBreak="0">
+  <w:abstractNum w:abstractNumId="3" w15:restartNumberingAfterBreak="0">
     <w:nsid w:val="0B4460B5"/>
     <w:multiLevelType w:val="hybridMultilevel"/>
     <w:tmpl w:val="7C8A23E8"/>
@@ -2136,7 +2956,7 @@
       </w:rPr>
     </w:lvl>
   </w:abstractNum>
-  <w:abstractNum w:abstractNumId="3" w15:restartNumberingAfterBreak="0">
+  <w:abstractNum w:abstractNumId="4" w15:restartNumberingAfterBreak="0">
     <w:nsid w:val="0BCE0806"/>
     <w:multiLevelType w:val="hybridMultilevel"/>
     <w:tmpl w:val="F806C9A2"/>
@@ -2249,7 +3069,7 @@
       </w:rPr>
     </w:lvl>
   </w:abstractNum>
-  <w:abstractNum w:abstractNumId="4" w15:restartNumberingAfterBreak="0">
+  <w:abstractNum w:abstractNumId="5" w15:restartNumberingAfterBreak="0">
     <w:nsid w:val="0F4342DC"/>
     <w:multiLevelType w:val="hybridMultilevel"/>
     <w:tmpl w:val="796A7C64"/>
@@ -2362,7 +3182,7 @@
       </w:rPr>
     </w:lvl>
   </w:abstractNum>
-  <w:abstractNum w:abstractNumId="5" w15:restartNumberingAfterBreak="0">
+  <w:abstractNum w:abstractNumId="6" w15:restartNumberingAfterBreak="0">
     <w:nsid w:val="0FF31E73"/>
     <w:multiLevelType w:val="hybridMultilevel"/>
     <w:tmpl w:val="0F349802"/>
@@ -2475,7 +3295,120 @@
       </w:rPr>
     </w:lvl>
   </w:abstractNum>
-  <w:abstractNum w:abstractNumId="6" w15:restartNumberingAfterBreak="0">
+  <w:abstractNum w:abstractNumId="7" w15:restartNumberingAfterBreak="0">
+    <w:nsid w:val="17FA0A54"/>
+    <w:multiLevelType w:val="hybridMultilevel"/>
+    <w:tmpl w:val="C9B23C82"/>
+    <w:lvl w:ilvl="0" w:tplc="04090001">
+      <w:start w:val="1"/>
+      <w:numFmt w:val="bullet"/>
+      <w:lvlText w:val=""/>
+      <w:lvlJc w:val="left"/>
+      <w:pPr>
+        <w:ind w:left="720" w:hanging="360"/>
+      </w:pPr>
+      <w:rPr>
+        <w:rFonts w:ascii="Symbol" w:hAnsi="Symbol" w:hint="default"/>
+      </w:rPr>
+    </w:lvl>
+    <w:lvl w:ilvl="1" w:tplc="04090003">
+      <w:start w:val="1"/>
+      <w:numFmt w:val="bullet"/>
+      <w:lvlText w:val="o"/>
+      <w:lvlJc w:val="left"/>
+      <w:pPr>
+        <w:ind w:left="1440" w:hanging="360"/>
+      </w:pPr>
+      <w:rPr>
+        <w:rFonts w:ascii="Courier New" w:hAnsi="Courier New" w:cs="Courier New" w:hint="default"/>
+      </w:rPr>
+    </w:lvl>
+    <w:lvl w:ilvl="2" w:tplc="04090005" w:tentative="1">
+      <w:start w:val="1"/>
+      <w:numFmt w:val="bullet"/>
+      <w:lvlText w:val=""/>
+      <w:lvlJc w:val="left"/>
+      <w:pPr>
+        <w:ind w:left="2160" w:hanging="360"/>
+      </w:pPr>
+      <w:rPr>
+        <w:rFonts w:ascii="Wingdings" w:hAnsi="Wingdings" w:hint="default"/>
+      </w:rPr>
+    </w:lvl>
+    <w:lvl w:ilvl="3" w:tplc="04090001" w:tentative="1">
+      <w:start w:val="1"/>
+      <w:numFmt w:val="bullet"/>
+      <w:lvlText w:val=""/>
+      <w:lvlJc w:val="left"/>
+      <w:pPr>
+        <w:ind w:left="2880" w:hanging="360"/>
+      </w:pPr>
+      <w:rPr>
+        <w:rFonts w:ascii="Symbol" w:hAnsi="Symbol" w:hint="default"/>
+      </w:rPr>
+    </w:lvl>
+    <w:lvl w:ilvl="4" w:tplc="04090003" w:tentative="1">
+      <w:start w:val="1"/>
+      <w:numFmt w:val="bullet"/>
+      <w:lvlText w:val="o"/>
+      <w:lvlJc w:val="left"/>
+      <w:pPr>
+        <w:ind w:left="3600" w:hanging="360"/>
+      </w:pPr>
+      <w:rPr>
+        <w:rFonts w:ascii="Courier New" w:hAnsi="Courier New" w:cs="Courier New" w:hint="default"/>
+      </w:rPr>
+    </w:lvl>
+    <w:lvl w:ilvl="5" w:tplc="04090005" w:tentative="1">
+      <w:start w:val="1"/>
+      <w:numFmt w:val="bullet"/>
+      <w:lvlText w:val=""/>
+      <w:lvlJc w:val="left"/>
+      <w:pPr>
+        <w:ind w:left="4320" w:hanging="360"/>
+      </w:pPr>
+      <w:rPr>
+        <w:rFonts w:ascii="Wingdings" w:hAnsi="Wingdings" w:hint="default"/>
+      </w:rPr>
+    </w:lvl>
+    <w:lvl w:ilvl="6" w:tplc="04090001" w:tentative="1">
+      <w:start w:val="1"/>
+      <w:numFmt w:val="bullet"/>
+      <w:lvlText w:val=""/>
+      <w:lvlJc w:val="left"/>
+      <w:pPr>
+        <w:ind w:left="5040" w:hanging="360"/>
+      </w:pPr>
+      <w:rPr>
+        <w:rFonts w:ascii="Symbol" w:hAnsi="Symbol" w:hint="default"/>
+      </w:rPr>
+    </w:lvl>
+    <w:lvl w:ilvl="7" w:tplc="04090003" w:tentative="1">
+      <w:start w:val="1"/>
+      <w:numFmt w:val="bullet"/>
+      <w:lvlText w:val="o"/>
+      <w:lvlJc w:val="left"/>
+      <w:pPr>
+        <w:ind w:left="5760" w:hanging="360"/>
+      </w:pPr>
+      <w:rPr>
+        <w:rFonts w:ascii="Courier New" w:hAnsi="Courier New" w:cs="Courier New" w:hint="default"/>
+      </w:rPr>
+    </w:lvl>
+    <w:lvl w:ilvl="8" w:tplc="04090005" w:tentative="1">
+      <w:start w:val="1"/>
+      <w:numFmt w:val="bullet"/>
+      <w:lvlText w:val=""/>
+      <w:lvlJc w:val="left"/>
+      <w:pPr>
+        <w:ind w:left="6480" w:hanging="360"/>
+      </w:pPr>
+      <w:rPr>
+        <w:rFonts w:ascii="Wingdings" w:hAnsi="Wingdings" w:hint="default"/>
+      </w:rPr>
+    </w:lvl>
+  </w:abstractNum>
+  <w:abstractNum w:abstractNumId="8" w15:restartNumberingAfterBreak="0">
     <w:nsid w:val="1D707B33"/>
     <w:multiLevelType w:val="hybridMultilevel"/>
     <w:tmpl w:val="2F260EC2"/>
@@ -2588,7 +3521,7 @@
       </w:rPr>
     </w:lvl>
   </w:abstractNum>
-  <w:abstractNum w:abstractNumId="7" w15:restartNumberingAfterBreak="0">
+  <w:abstractNum w:abstractNumId="9" w15:restartNumberingAfterBreak="0">
     <w:nsid w:val="1EB06CB7"/>
     <w:multiLevelType w:val="hybridMultilevel"/>
     <w:tmpl w:val="3684B0FE"/>
@@ -2701,7 +3634,7 @@
       </w:rPr>
     </w:lvl>
   </w:abstractNum>
-  <w:abstractNum w:abstractNumId="8" w15:restartNumberingAfterBreak="0">
+  <w:abstractNum w:abstractNumId="10" w15:restartNumberingAfterBreak="0">
     <w:nsid w:val="1F565DBC"/>
     <w:multiLevelType w:val="hybridMultilevel"/>
     <w:tmpl w:val="A06496F6"/>
@@ -2814,7 +3747,7 @@
       </w:rPr>
     </w:lvl>
   </w:abstractNum>
-  <w:abstractNum w:abstractNumId="9" w15:restartNumberingAfterBreak="0">
+  <w:abstractNum w:abstractNumId="11" w15:restartNumberingAfterBreak="0">
     <w:nsid w:val="22750B73"/>
     <w:multiLevelType w:val="hybridMultilevel"/>
     <w:tmpl w:val="54408CD0"/>
@@ -2927,7 +3860,7 @@
       </w:rPr>
     </w:lvl>
   </w:abstractNum>
-  <w:abstractNum w:abstractNumId="10" w15:restartNumberingAfterBreak="0">
+  <w:abstractNum w:abstractNumId="12" w15:restartNumberingAfterBreak="0">
     <w:nsid w:val="391921BB"/>
     <w:multiLevelType w:val="hybridMultilevel"/>
     <w:tmpl w:val="5388E468"/>
@@ -3040,7 +3973,233 @@
       </w:rPr>
     </w:lvl>
   </w:abstractNum>
-  <w:abstractNum w:abstractNumId="11" w15:restartNumberingAfterBreak="0">
+  <w:abstractNum w:abstractNumId="13" w15:restartNumberingAfterBreak="0">
+    <w:nsid w:val="395105FB"/>
+    <w:multiLevelType w:val="hybridMultilevel"/>
+    <w:tmpl w:val="DF3CB0D2"/>
+    <w:lvl w:ilvl="0" w:tplc="04090001">
+      <w:start w:val="1"/>
+      <w:numFmt w:val="bullet"/>
+      <w:lvlText w:val=""/>
+      <w:lvlJc w:val="left"/>
+      <w:pPr>
+        <w:ind w:left="720" w:hanging="360"/>
+      </w:pPr>
+      <w:rPr>
+        <w:rFonts w:ascii="Symbol" w:hAnsi="Symbol" w:hint="default"/>
+      </w:rPr>
+    </w:lvl>
+    <w:lvl w:ilvl="1" w:tplc="04090003">
+      <w:start w:val="1"/>
+      <w:numFmt w:val="bullet"/>
+      <w:lvlText w:val="o"/>
+      <w:lvlJc w:val="left"/>
+      <w:pPr>
+        <w:ind w:left="1440" w:hanging="360"/>
+      </w:pPr>
+      <w:rPr>
+        <w:rFonts w:ascii="Courier New" w:hAnsi="Courier New" w:cs="Courier New" w:hint="default"/>
+      </w:rPr>
+    </w:lvl>
+    <w:lvl w:ilvl="2" w:tplc="04090005" w:tentative="1">
+      <w:start w:val="1"/>
+      <w:numFmt w:val="bullet"/>
+      <w:lvlText w:val=""/>
+      <w:lvlJc w:val="left"/>
+      <w:pPr>
+        <w:ind w:left="2160" w:hanging="360"/>
+      </w:pPr>
+      <w:rPr>
+        <w:rFonts w:ascii="Wingdings" w:hAnsi="Wingdings" w:hint="default"/>
+      </w:rPr>
+    </w:lvl>
+    <w:lvl w:ilvl="3" w:tplc="04090001" w:tentative="1">
+      <w:start w:val="1"/>
+      <w:numFmt w:val="bullet"/>
+      <w:lvlText w:val=""/>
+      <w:lvlJc w:val="left"/>
+      <w:pPr>
+        <w:ind w:left="2880" w:hanging="360"/>
+      </w:pPr>
+      <w:rPr>
+        <w:rFonts w:ascii="Symbol" w:hAnsi="Symbol" w:hint="default"/>
+      </w:rPr>
+    </w:lvl>
+    <w:lvl w:ilvl="4" w:tplc="04090003" w:tentative="1">
+      <w:start w:val="1"/>
+      <w:numFmt w:val="bullet"/>
+      <w:lvlText w:val="o"/>
+      <w:lvlJc w:val="left"/>
+      <w:pPr>
+        <w:ind w:left="3600" w:hanging="360"/>
+      </w:pPr>
+      <w:rPr>
+        <w:rFonts w:ascii="Courier New" w:hAnsi="Courier New" w:cs="Courier New" w:hint="default"/>
+      </w:rPr>
+    </w:lvl>
+    <w:lvl w:ilvl="5" w:tplc="04090005" w:tentative="1">
+      <w:start w:val="1"/>
+      <w:numFmt w:val="bullet"/>
+      <w:lvlText w:val=""/>
+      <w:lvlJc w:val="left"/>
+      <w:pPr>
+        <w:ind w:left="4320" w:hanging="360"/>
+      </w:pPr>
+      <w:rPr>
+        <w:rFonts w:ascii="Wingdings" w:hAnsi="Wingdings" w:hint="default"/>
+      </w:rPr>
+    </w:lvl>
+    <w:lvl w:ilvl="6" w:tplc="04090001" w:tentative="1">
+      <w:start w:val="1"/>
+      <w:numFmt w:val="bullet"/>
+      <w:lvlText w:val=""/>
+      <w:lvlJc w:val="left"/>
+      <w:pPr>
+        <w:ind w:left="5040" w:hanging="360"/>
+      </w:pPr>
+      <w:rPr>
+        <w:rFonts w:ascii="Symbol" w:hAnsi="Symbol" w:hint="default"/>
+      </w:rPr>
+    </w:lvl>
+    <w:lvl w:ilvl="7" w:tplc="04090003" w:tentative="1">
+      <w:start w:val="1"/>
+      <w:numFmt w:val="bullet"/>
+      <w:lvlText w:val="o"/>
+      <w:lvlJc w:val="left"/>
+      <w:pPr>
+        <w:ind w:left="5760" w:hanging="360"/>
+      </w:pPr>
+      <w:rPr>
+        <w:rFonts w:ascii="Courier New" w:hAnsi="Courier New" w:cs="Courier New" w:hint="default"/>
+      </w:rPr>
+    </w:lvl>
+    <w:lvl w:ilvl="8" w:tplc="04090005" w:tentative="1">
+      <w:start w:val="1"/>
+      <w:numFmt w:val="bullet"/>
+      <w:lvlText w:val=""/>
+      <w:lvlJc w:val="left"/>
+      <w:pPr>
+        <w:ind w:left="6480" w:hanging="360"/>
+      </w:pPr>
+      <w:rPr>
+        <w:rFonts w:ascii="Wingdings" w:hAnsi="Wingdings" w:hint="default"/>
+      </w:rPr>
+    </w:lvl>
+  </w:abstractNum>
+  <w:abstractNum w:abstractNumId="14" w15:restartNumberingAfterBreak="0">
+    <w:nsid w:val="478506BC"/>
+    <w:multiLevelType w:val="hybridMultilevel"/>
+    <w:tmpl w:val="11CE7B6E"/>
+    <w:lvl w:ilvl="0" w:tplc="04090001">
+      <w:start w:val="1"/>
+      <w:numFmt w:val="bullet"/>
+      <w:lvlText w:val=""/>
+      <w:lvlJc w:val="left"/>
+      <w:pPr>
+        <w:ind w:left="720" w:hanging="360"/>
+      </w:pPr>
+      <w:rPr>
+        <w:rFonts w:ascii="Symbol" w:hAnsi="Symbol" w:hint="default"/>
+      </w:rPr>
+    </w:lvl>
+    <w:lvl w:ilvl="1" w:tplc="04090003">
+      <w:start w:val="1"/>
+      <w:numFmt w:val="bullet"/>
+      <w:lvlText w:val="o"/>
+      <w:lvlJc w:val="left"/>
+      <w:pPr>
+        <w:ind w:left="1440" w:hanging="360"/>
+      </w:pPr>
+      <w:rPr>
+        <w:rFonts w:ascii="Courier New" w:hAnsi="Courier New" w:cs="Courier New" w:hint="default"/>
+      </w:rPr>
+    </w:lvl>
+    <w:lvl w:ilvl="2" w:tplc="04090005" w:tentative="1">
+      <w:start w:val="1"/>
+      <w:numFmt w:val="bullet"/>
+      <w:lvlText w:val=""/>
+      <w:lvlJc w:val="left"/>
+      <w:pPr>
+        <w:ind w:left="2160" w:hanging="360"/>
+      </w:pPr>
+      <w:rPr>
+        <w:rFonts w:ascii="Wingdings" w:hAnsi="Wingdings" w:hint="default"/>
+      </w:rPr>
+    </w:lvl>
+    <w:lvl w:ilvl="3" w:tplc="04090001" w:tentative="1">
+      <w:start w:val="1"/>
+      <w:numFmt w:val="bullet"/>
+      <w:lvlText w:val=""/>
+      <w:lvlJc w:val="left"/>
+      <w:pPr>
+        <w:ind w:left="2880" w:hanging="360"/>
+      </w:pPr>
+      <w:rPr>
+        <w:rFonts w:ascii="Symbol" w:hAnsi="Symbol" w:hint="default"/>
+      </w:rPr>
+    </w:lvl>
+    <w:lvl w:ilvl="4" w:tplc="04090003" w:tentative="1">
+      <w:start w:val="1"/>
+      <w:numFmt w:val="bullet"/>
+      <w:lvlText w:val="o"/>
+      <w:lvlJc w:val="left"/>
+      <w:pPr>
+        <w:ind w:left="3600" w:hanging="360"/>
+      </w:pPr>
+      <w:rPr>
+        <w:rFonts w:ascii="Courier New" w:hAnsi="Courier New" w:cs="Courier New" w:hint="default"/>
+      </w:rPr>
+    </w:lvl>
+    <w:lvl w:ilvl="5" w:tplc="04090005" w:tentative="1">
+      <w:start w:val="1"/>
+      <w:numFmt w:val="bullet"/>
+      <w:lvlText w:val=""/>
+      <w:lvlJc w:val="left"/>
+      <w:pPr>
+        <w:ind w:left="4320" w:hanging="360"/>
+      </w:pPr>
+      <w:rPr>
+        <w:rFonts w:ascii="Wingdings" w:hAnsi="Wingdings" w:hint="default"/>
+      </w:rPr>
+    </w:lvl>
+    <w:lvl w:ilvl="6" w:tplc="04090001" w:tentative="1">
+      <w:start w:val="1"/>
+      <w:numFmt w:val="bullet"/>
+      <w:lvlText w:val=""/>
+      <w:lvlJc w:val="left"/>
+      <w:pPr>
+        <w:ind w:left="5040" w:hanging="360"/>
+      </w:pPr>
+      <w:rPr>
+        <w:rFonts w:ascii="Symbol" w:hAnsi="Symbol" w:hint="default"/>
+      </w:rPr>
+    </w:lvl>
+    <w:lvl w:ilvl="7" w:tplc="04090003" w:tentative="1">
+      <w:start w:val="1"/>
+      <w:numFmt w:val="bullet"/>
+      <w:lvlText w:val="o"/>
+      <w:lvlJc w:val="left"/>
+      <w:pPr>
+        <w:ind w:left="5760" w:hanging="360"/>
+      </w:pPr>
+      <w:rPr>
+        <w:rFonts w:ascii="Courier New" w:hAnsi="Courier New" w:cs="Courier New" w:hint="default"/>
+      </w:rPr>
+    </w:lvl>
+    <w:lvl w:ilvl="8" w:tplc="04090005" w:tentative="1">
+      <w:start w:val="1"/>
+      <w:numFmt w:val="bullet"/>
+      <w:lvlText w:val=""/>
+      <w:lvlJc w:val="left"/>
+      <w:pPr>
+        <w:ind w:left="6480" w:hanging="360"/>
+      </w:pPr>
+      <w:rPr>
+        <w:rFonts w:ascii="Wingdings" w:hAnsi="Wingdings" w:hint="default"/>
+      </w:rPr>
+    </w:lvl>
+  </w:abstractNum>
+  <w:abstractNum w:abstractNumId="15" w15:restartNumberingAfterBreak="0">
     <w:nsid w:val="55282FBD"/>
     <w:multiLevelType w:val="hybridMultilevel"/>
     <w:tmpl w:val="57968B48"/>
@@ -3153,7 +4312,120 @@
       </w:rPr>
     </w:lvl>
   </w:abstractNum>
-  <w:abstractNum w:abstractNumId="12" w15:restartNumberingAfterBreak="0">
+  <w:abstractNum w:abstractNumId="16" w15:restartNumberingAfterBreak="0">
+    <w:nsid w:val="5E99551E"/>
+    <w:multiLevelType w:val="hybridMultilevel"/>
+    <w:tmpl w:val="2924B634"/>
+    <w:lvl w:ilvl="0" w:tplc="04090001">
+      <w:start w:val="1"/>
+      <w:numFmt w:val="bullet"/>
+      <w:lvlText w:val=""/>
+      <w:lvlJc w:val="left"/>
+      <w:pPr>
+        <w:ind w:left="720" w:hanging="360"/>
+      </w:pPr>
+      <w:rPr>
+        <w:rFonts w:ascii="Symbol" w:hAnsi="Symbol" w:hint="default"/>
+      </w:rPr>
+    </w:lvl>
+    <w:lvl w:ilvl="1" w:tplc="04090003">
+      <w:start w:val="1"/>
+      <w:numFmt w:val="bullet"/>
+      <w:lvlText w:val="o"/>
+      <w:lvlJc w:val="left"/>
+      <w:pPr>
+        <w:ind w:left="1440" w:hanging="360"/>
+      </w:pPr>
+      <w:rPr>
+        <w:rFonts w:ascii="Courier New" w:hAnsi="Courier New" w:cs="Courier New" w:hint="default"/>
+      </w:rPr>
+    </w:lvl>
+    <w:lvl w:ilvl="2" w:tplc="04090005" w:tentative="1">
+      <w:start w:val="1"/>
+      <w:numFmt w:val="bullet"/>
+      <w:lvlText w:val=""/>
+      <w:lvlJc w:val="left"/>
+      <w:pPr>
+        <w:ind w:left="2160" w:hanging="360"/>
+      </w:pPr>
+      <w:rPr>
+        <w:rFonts w:ascii="Wingdings" w:hAnsi="Wingdings" w:hint="default"/>
+      </w:rPr>
+    </w:lvl>
+    <w:lvl w:ilvl="3" w:tplc="04090001" w:tentative="1">
+      <w:start w:val="1"/>
+      <w:numFmt w:val="bullet"/>
+      <w:lvlText w:val=""/>
+      <w:lvlJc w:val="left"/>
+      <w:pPr>
+        <w:ind w:left="2880" w:hanging="360"/>
+      </w:pPr>
+      <w:rPr>
+        <w:rFonts w:ascii="Symbol" w:hAnsi="Symbol" w:hint="default"/>
+      </w:rPr>
+    </w:lvl>
+    <w:lvl w:ilvl="4" w:tplc="04090003" w:tentative="1">
+      <w:start w:val="1"/>
+      <w:numFmt w:val="bullet"/>
+      <w:lvlText w:val="o"/>
+      <w:lvlJc w:val="left"/>
+      <w:pPr>
+        <w:ind w:left="3600" w:hanging="360"/>
+      </w:pPr>
+      <w:rPr>
+        <w:rFonts w:ascii="Courier New" w:hAnsi="Courier New" w:cs="Courier New" w:hint="default"/>
+      </w:rPr>
+    </w:lvl>
+    <w:lvl w:ilvl="5" w:tplc="04090005" w:tentative="1">
+      <w:start w:val="1"/>
+      <w:numFmt w:val="bullet"/>
+      <w:lvlText w:val=""/>
+      <w:lvlJc w:val="left"/>
+      <w:pPr>
+        <w:ind w:left="4320" w:hanging="360"/>
+      </w:pPr>
+      <w:rPr>
+        <w:rFonts w:ascii="Wingdings" w:hAnsi="Wingdings" w:hint="default"/>
+      </w:rPr>
+    </w:lvl>
+    <w:lvl w:ilvl="6" w:tplc="04090001" w:tentative="1">
+      <w:start w:val="1"/>
+      <w:numFmt w:val="bullet"/>
+      <w:lvlText w:val=""/>
+      <w:lvlJc w:val="left"/>
+      <w:pPr>
+        <w:ind w:left="5040" w:hanging="360"/>
+      </w:pPr>
+      <w:rPr>
+        <w:rFonts w:ascii="Symbol" w:hAnsi="Symbol" w:hint="default"/>
+      </w:rPr>
+    </w:lvl>
+    <w:lvl w:ilvl="7" w:tplc="04090003" w:tentative="1">
+      <w:start w:val="1"/>
+      <w:numFmt w:val="bullet"/>
+      <w:lvlText w:val="o"/>
+      <w:lvlJc w:val="left"/>
+      <w:pPr>
+        <w:ind w:left="5760" w:hanging="360"/>
+      </w:pPr>
+      <w:rPr>
+        <w:rFonts w:ascii="Courier New" w:hAnsi="Courier New" w:cs="Courier New" w:hint="default"/>
+      </w:rPr>
+    </w:lvl>
+    <w:lvl w:ilvl="8" w:tplc="04090005" w:tentative="1">
+      <w:start w:val="1"/>
+      <w:numFmt w:val="bullet"/>
+      <w:lvlText w:val=""/>
+      <w:lvlJc w:val="left"/>
+      <w:pPr>
+        <w:ind w:left="6480" w:hanging="360"/>
+      </w:pPr>
+      <w:rPr>
+        <w:rFonts w:ascii="Wingdings" w:hAnsi="Wingdings" w:hint="default"/>
+      </w:rPr>
+    </w:lvl>
+  </w:abstractNum>
+  <w:abstractNum w:abstractNumId="17" w15:restartNumberingAfterBreak="0">
     <w:nsid w:val="605F5557"/>
     <w:multiLevelType w:val="hybridMultilevel"/>
     <w:tmpl w:val="569057A4"/>
@@ -3266,7 +4538,7 @@
       </w:rPr>
     </w:lvl>
   </w:abstractNum>
-  <w:abstractNum w:abstractNumId="13" w15:restartNumberingAfterBreak="0">
+  <w:abstractNum w:abstractNumId="18" w15:restartNumberingAfterBreak="0">
     <w:nsid w:val="65AB2578"/>
     <w:multiLevelType w:val="hybridMultilevel"/>
     <w:tmpl w:val="7EC60BEA"/>
@@ -3379,7 +4651,7 @@
       </w:rPr>
     </w:lvl>
   </w:abstractNum>
-  <w:abstractNum w:abstractNumId="14" w15:restartNumberingAfterBreak="0">
+  <w:abstractNum w:abstractNumId="19" w15:restartNumberingAfterBreak="0">
     <w:nsid w:val="686838B2"/>
     <w:multiLevelType w:val="hybridMultilevel"/>
     <w:tmpl w:val="9E186970"/>
@@ -3519,7 +4791,7 @@
       </w:rPr>
     </w:lvl>
   </w:abstractNum>
-  <w:abstractNum w:abstractNumId="15" w15:restartNumberingAfterBreak="0">
+  <w:abstractNum w:abstractNumId="20" w15:restartNumberingAfterBreak="0">
     <w:nsid w:val="69FC259A"/>
     <w:multiLevelType w:val="hybridMultilevel"/>
     <w:tmpl w:val="9544EA04"/>
@@ -3632,7 +4904,120 @@
       </w:rPr>
     </w:lvl>
   </w:abstractNum>
-  <w:abstractNum w:abstractNumId="16" w15:restartNumberingAfterBreak="0">
+  <w:abstractNum w:abstractNumId="21" w15:restartNumberingAfterBreak="0">
+    <w:nsid w:val="6BB7172C"/>
+    <w:multiLevelType w:val="hybridMultilevel"/>
+    <w:tmpl w:val="6E5C4DC4"/>
+    <w:lvl w:ilvl="0" w:tplc="04090001">
+      <w:start w:val="1"/>
+      <w:numFmt w:val="bullet"/>
+      <w:lvlText w:val=""/>
+      <w:lvlJc w:val="left"/>
+      <w:pPr>
+        <w:ind w:left="720" w:hanging="360"/>
+      </w:pPr>
+      <w:rPr>
+        <w:rFonts w:ascii="Symbol" w:hAnsi="Symbol" w:hint="default"/>
+      </w:rPr>
+    </w:lvl>
+    <w:lvl w:ilvl="1" w:tplc="04090003">
+      <w:start w:val="1"/>
+      <w:numFmt w:val="bullet"/>
+      <w:lvlText w:val="o"/>
+      <w:lvlJc w:val="left"/>
+      <w:pPr>
+        <w:ind w:left="1440" w:hanging="360"/>
+      </w:pPr>
+      <w:rPr>
+        <w:rFonts w:ascii="Courier New" w:hAnsi="Courier New" w:cs="Courier New" w:hint="default"/>
+      </w:rPr>
+    </w:lvl>
+    <w:lvl w:ilvl="2" w:tplc="04090005" w:tentative="1">
+      <w:start w:val="1"/>
+      <w:numFmt w:val="bullet"/>
+      <w:lvlText w:val=""/>
+      <w:lvlJc w:val="left"/>
+      <w:pPr>
+        <w:ind w:left="2160" w:hanging="360"/>
+      </w:pPr>
+      <w:rPr>
+        <w:rFonts w:ascii="Wingdings" w:hAnsi="Wingdings" w:hint="default"/>
+      </w:rPr>
+    </w:lvl>
+    <w:lvl w:ilvl="3" w:tplc="04090001" w:tentative="1">
+      <w:start w:val="1"/>
+      <w:numFmt w:val="bullet"/>
+      <w:lvlText w:val=""/>
+      <w:lvlJc w:val="left"/>
+      <w:pPr>
+        <w:ind w:left="2880" w:hanging="360"/>
+      </w:pPr>
+      <w:rPr>
+        <w:rFonts w:ascii="Symbol" w:hAnsi="Symbol" w:hint="default"/>
+      </w:rPr>
+    </w:lvl>
+    <w:lvl w:ilvl="4" w:tplc="04090003" w:tentative="1">
+      <w:start w:val="1"/>
+      <w:numFmt w:val="bullet"/>
+      <w:lvlText w:val="o"/>
+      <w:lvlJc w:val="left"/>
+      <w:pPr>
+        <w:ind w:left="3600" w:hanging="360"/>
+      </w:pPr>
+      <w:rPr>
+        <w:rFonts w:ascii="Courier New" w:hAnsi="Courier New" w:cs="Courier New" w:hint="default"/>
+      </w:rPr>
+    </w:lvl>
+    <w:lvl w:ilvl="5" w:tplc="04090005" w:tentative="1">
+      <w:start w:val="1"/>
+      <w:numFmt w:val="bullet"/>
+      <w:lvlText w:val=""/>
+      <w:lvlJc w:val="left"/>
+      <w:pPr>
+        <w:ind w:left="4320" w:hanging="360"/>
+      </w:pPr>
+      <w:rPr>
+        <w:rFonts w:ascii="Wingdings" w:hAnsi="Wingdings" w:hint="default"/>
+      </w:rPr>
+    </w:lvl>
+    <w:lvl w:ilvl="6" w:tplc="04090001" w:tentative="1">
+      <w:start w:val="1"/>
+      <w:numFmt w:val="bullet"/>
+      <w:lvlText w:val=""/>
+      <w:lvlJc w:val="left"/>
+      <w:pPr>
+        <w:ind w:left="5040" w:hanging="360"/>
+      </w:pPr>
+      <w:rPr>
+        <w:rFonts w:ascii="Symbol" w:hAnsi="Symbol" w:hint="default"/>
+      </w:rPr>
+    </w:lvl>
+    <w:lvl w:ilvl="7" w:tplc="04090003" w:tentative="1">
+      <w:start w:val="1"/>
+      <w:numFmt w:val="bullet"/>
+      <w:lvlText w:val="o"/>
+      <w:lvlJc w:val="left"/>
+      <w:pPr>
+        <w:ind w:left="5760" w:hanging="360"/>
+      </w:pPr>
+      <w:rPr>
+        <w:rFonts w:ascii="Courier New" w:hAnsi="Courier New" w:cs="Courier New" w:hint="default"/>
+      </w:rPr>
+    </w:lvl>
+    <w:lvl w:ilvl="8" w:tplc="04090005" w:tentative="1">
+      <w:start w:val="1"/>
+      <w:numFmt w:val="bullet"/>
+      <w:lvlText w:val=""/>
+      <w:lvlJc w:val="left"/>
+      <w:pPr>
+        <w:ind w:left="6480" w:hanging="360"/>
+      </w:pPr>
+      <w:rPr>
+        <w:rFonts w:ascii="Wingdings" w:hAnsi="Wingdings" w:hint="default"/>
+      </w:rPr>
+    </w:lvl>
+  </w:abstractNum>
+  <w:abstractNum w:abstractNumId="22" w15:restartNumberingAfterBreak="0">
     <w:nsid w:val="6DA51126"/>
     <w:multiLevelType w:val="hybridMultilevel"/>
     <w:tmpl w:val="6E08A20E"/>
@@ -3745,7 +5130,7 @@
       </w:rPr>
     </w:lvl>
   </w:abstractNum>
-  <w:abstractNum w:abstractNumId="17" w15:restartNumberingAfterBreak="0">
+  <w:abstractNum w:abstractNumId="23" w15:restartNumberingAfterBreak="0">
     <w:nsid w:val="76235CB9"/>
     <w:multiLevelType w:val="hybridMultilevel"/>
     <w:tmpl w:val="01241AE8"/>
@@ -3859,58 +5244,76 @@
     </w:lvl>
   </w:abstractNum>
   <w:num w:numId="1">
+    <w:abstractNumId w:val="10"/>
+  </w:num>
+  <w:num w:numId="2">
+    <w:abstractNumId w:val="12"/>
+  </w:num>
+  <w:num w:numId="3">
+    <w:abstractNumId w:val="20"/>
+  </w:num>
+  <w:num w:numId="4">
+    <w:abstractNumId w:val="17"/>
+  </w:num>
+  <w:num w:numId="5">
+    <w:abstractNumId w:val="3"/>
+  </w:num>
+  <w:num w:numId="6">
+    <w:abstractNumId w:val="5"/>
+  </w:num>
+  <w:num w:numId="7">
+    <w:abstractNumId w:val="9"/>
+  </w:num>
+  <w:num w:numId="8">
+    <w:abstractNumId w:val="1"/>
+  </w:num>
+  <w:num w:numId="9">
+    <w:abstractNumId w:val="15"/>
+  </w:num>
+  <w:num w:numId="10">
+    <w:abstractNumId w:val="18"/>
+  </w:num>
+  <w:num w:numId="11">
+    <w:abstractNumId w:val="6"/>
+  </w:num>
+  <w:num w:numId="12">
+    <w:abstractNumId w:val="19"/>
+  </w:num>
+  <w:num w:numId="13">
+    <w:abstractNumId w:val="11"/>
+  </w:num>
+  <w:num w:numId="14">
+    <w:abstractNumId w:val="23"/>
+  </w:num>
+  <w:num w:numId="15">
+    <w:abstractNumId w:val="22"/>
+  </w:num>
+  <w:num w:numId="16">
     <w:abstractNumId w:val="8"/>
   </w:num>
-  <w:num w:numId="2">
-    <w:abstractNumId w:val="10"/>
-  </w:num>
-  <w:num w:numId="3">
-    <w:abstractNumId w:val="15"/>
-  </w:num>
-  <w:num w:numId="4">
-    <w:abstractNumId w:val="12"/>
-  </w:num>
-  <w:num w:numId="5">
+  <w:num w:numId="17">
     <w:abstractNumId w:val="2"/>
   </w:num>
-  <w:num w:numId="6">
+  <w:num w:numId="18">
     <w:abstractNumId w:val="4"/>
   </w:num>
-  <w:num w:numId="7">
+  <w:num w:numId="19">
     <w:abstractNumId w:val="7"/>
   </w:num>
-  <w:num w:numId="8">
+  <w:num w:numId="20">
+    <w:abstractNumId w:val="13"/>
+  </w:num>
+  <w:num w:numId="21">
+    <w:abstractNumId w:val="21"/>
+  </w:num>
+  <w:num w:numId="22">
+    <w:abstractNumId w:val="16"/>
+  </w:num>
+  <w:num w:numId="23">
     <w:abstractNumId w:val="0"/>
   </w:num>
-  <w:num w:numId="9">
-    <w:abstractNumId w:val="11"/>
-  </w:num>
-  <w:num w:numId="10">
-    <w:abstractNumId w:val="13"/>
-  </w:num>
-  <w:num w:numId="11">
-    <w:abstractNumId w:val="5"/>
-  </w:num>
-  <w:num w:numId="12">
+  <w:num w:numId="24">
     <w:abstractNumId w:val="14"/>
-  </w:num>
-  <w:num w:numId="13">
-    <w:abstractNumId w:val="9"/>
-  </w:num>
-  <w:num w:numId="14">
-    <w:abstractNumId w:val="17"/>
-  </w:num>
-  <w:num w:numId="15">
-    <w:abstractNumId w:val="16"/>
-  </w:num>
-  <w:num w:numId="16">
-    <w:abstractNumId w:val="6"/>
-  </w:num>
-  <w:num w:numId="17">
-    <w:abstractNumId w:val="1"/>
-  </w:num>
-  <w:num w:numId="18">
-    <w:abstractNumId w:val="3"/>
   </w:num>
 </w:numbering>
 </file>

</xml_diff>